<commit_message>
finished preliminary version of FDI/ownership chapter. The structure, headings and some parts of the text (maybe also of the introduction) might still be changed a little bit to create a better narrative or readjust the main focus.
</commit_message>
<xml_diff>
--- a/Masterthesis working copy.docx
+++ b/Masterthesis working copy.docx
@@ -2365,7 +2365,7 @@
               <w:noProof/>
               <w:lang w:val="en-US"/>
             </w:rPr>
-            <w:instrText>ADDIN CitaviPlaceholder{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}</w:instrText>
+            <w:instrText>ADDIN CitaviPlaceholder{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}</w:instrText>
           </w:r>
           <w:r>
             <w:rPr>
@@ -2827,7 +2827,7 @@
               <w:noProof/>
               <w:lang w:val="en-US"/>
             </w:rPr>
-            <w:instrText>ADDIN CitaviPlaceholder{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}</w:instrText>
+            <w:instrText>ADDIN CitaviPlaceholder{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}</w:instrText>
           </w:r>
           <w:r>
             <w:rPr>
@@ -3072,7 +3072,7 @@
               <w:noProof/>
               <w:lang w:val="en-US"/>
             </w:rPr>
-            <w:instrText>ADDIN CitaviPlaceholder{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}</w:instrText>
+            <w:instrText>ADDIN CitaviPlaceholder{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}</w:instrText>
           </w:r>
           <w:r>
             <w:rPr>
@@ -3838,7 +3838,7 @@
               <w:noProof/>
               <w:lang w:val="en-US"/>
             </w:rPr>
-            <w:instrText>ADDIN CitaviPlaceholder{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}</w:instrText>
+            <w:instrText>ADDIN CitaviPlaceholder{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}</w:instrText>
           </w:r>
           <w:r>
             <w:rPr>
@@ -4476,7 +4476,7 @@
               <w:noProof/>
               <w:lang w:val="en-US"/>
             </w:rPr>
-            <w:instrText>ADDIN CitaviPlaceholder{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}</w:instrText>
+            <w:instrText>ADDIN CitaviPlaceholder{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}</w:instrText>
           </w:r>
           <w:r>
             <w:rPr>
@@ -4855,7 +4855,7 @@
               <w:noProof/>
               <w:lang w:val="en-US"/>
             </w:rPr>
-            <w:instrText>ADDIN CitaviPlaceholder{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}</w:instrText>
+            <w:instrText>ADDIN CitaviPlaceholder{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}</w:instrText>
           </w:r>
           <w:r>
             <w:rPr>
@@ -5763,7 +5763,7 @@
               <w:noProof/>
               <w:lang w:val="en-US"/>
             </w:rPr>
-            <w:instrText>ADDIN CitaviPlaceholder{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}</w:instrText>
+            <w:instrText>ADDIN CitaviPlaceholder{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}</w:instrText>
           </w:r>
           <w:r>
             <w:rPr>
@@ -6000,7 +6000,7 @@
               <w:noProof/>
               <w:lang w:val="en-US"/>
             </w:rPr>
-            <w:instrText>ADDIN CitaviPlaceholder{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}</w:instrText>
+            <w:instrText>ADDIN CitaviPlaceholder{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}</w:instrText>
           </w:r>
           <w:r>
             <w:rPr>
@@ -6691,7 +6691,7 @@
               <w:noProof/>
               <w:lang w:val="en-US"/>
             </w:rPr>
-            <w:instrText>ADDIN CitaviPlaceholder{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}</w:instrText>
+            <w:instrText>ADDIN CitaviPlaceholder{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}</w:instrText>
           </w:r>
           <w:r>
             <w:rPr>
@@ -7744,7 +7744,7 @@
               <w:noProof/>
               <w:lang w:val="en-US"/>
             </w:rPr>
-            <w:instrText>ADDIN CitaviPlaceholder{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}</w:instrText>
+            <w:instrText>ADDIN CitaviPlaceholder{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}</w:instrText>
           </w:r>
           <w:r>
             <w:rPr>
@@ -8095,7 +8095,7 @@
               <w:noProof/>
               <w:lang w:val="en-US"/>
             </w:rPr>
-            <w:instrText>ADDIN CitaviPlaceholder{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}</w:instrText>
+            <w:instrText>ADDIN CitaviPlaceholder{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}</w:instrText>
           </w:r>
           <w:r>
             <w:rPr>
@@ -9209,7 +9209,7 @@
               <w:noProof/>
               <w:lang w:val="en-US"/>
             </w:rPr>
-            <w:instrText>ADDIN CitaviPlaceholder{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}</w:instrText>
+            <w:instrText>ADDIN CitaviPlaceholder{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}</w:instrText>
           </w:r>
           <w:r>
             <w:rPr>
@@ -9302,7 +9302,7 @@
               <w:noProof/>
               <w:lang w:val="en-US"/>
             </w:rPr>
-            <w:instrText>ADDIN CitaviPlaceholder{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}</w:instrText>
+            <w:instrText>ADDIN CitaviPlaceholder{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}</w:instrText>
           </w:r>
           <w:r>
             <w:rPr>
@@ -9352,13 +9352,7 @@
         <w:rPr>
           <w:lang w:val="en-US"/>
         </w:rPr>
-        <w:t>composition and priority</w:t>
-      </w:r>
-      <w:r>
-        <w:rPr>
-          <w:lang w:val="en-US"/>
-        </w:rPr>
-        <w:t xml:space="preserve"> </w:t>
+        <w:t xml:space="preserve">composition and priority </w:t>
       </w:r>
       <w:r>
         <w:rPr>
@@ -9870,6 +9864,7 @@
             <w:docPart w:val="DefaultPlaceholder_-1854013440"/>
           </w:placeholder>
         </w:sdtPr>
+        <w:sdtEndPr/>
         <w:sdtContent>
           <w:r>
             <w:rPr>
@@ -9883,7 +9878,7 @@
               <w:noProof/>
               <w:lang w:val="en-US"/>
             </w:rPr>
-            <w:instrText>ADDIN CitaviPlaceholder{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}</w:instrText>
+            <w:instrText>ADDIN CitaviPlaceholder{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}</w:instrText>
           </w:r>
           <w:r>
             <w:rPr>
@@ -9961,13 +9956,970 @@
     </w:p>
     <w:p>
       <w:pPr>
-        <w:rPr>
-          <w:lang w:val="en-US"/>
-        </w:rPr>
-      </w:pPr>
+        <w:jc w:val="both"/>
+        <w:rPr>
+          <w:lang w:val="en-US"/>
+        </w:rPr>
+      </w:pPr>
+      <w:r>
+        <w:rPr>
+          <w:lang w:val="en-US"/>
+        </w:rPr>
+        <w:t xml:space="preserve">The consequences of the growing influence of MNCs are highly diverse and cannot be fitted to a black and white scheme. From a market perspective, it has been shown that the impact of international firms can positively influence productivity and technological process on host country markets due to empowering competition and transferring knowledge </w:t>
+      </w:r>
+      <w:sdt>
+        <w:sdtPr>
+          <w:rPr>
+            <w:lang w:val="en-US"/>
+          </w:rPr>
+          <w:alias w:val="To edit, see citavi.com/edit"/>
+          <w:tag w:val="CitaviPlaceholder#f1ff4654-fc58-4dac-a3d9-89a33380a9c1"/>
+          <w:id w:val="1200829446"/>
+          <w:placeholder>
+            <w:docPart w:val="DefaultPlaceholder_-1854013440"/>
+          </w:placeholder>
+        </w:sdtPr>
+        <w:sdtEndPr/>
+        <w:sdtContent>
+          <w:r>
+            <w:rPr>
+              <w:noProof/>
+              <w:lang w:val="en-US"/>
+            </w:rPr>
+            <w:fldChar w:fldCharType="begin"/>
+          </w:r>
+          <w:r>
+            <w:rPr>
+              <w:noProof/>
+              <w:lang w:val="en-US"/>
+            </w:rPr>
+            <w:instrText>ADDIN CitaviPlaceholder{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}</w:instrText>
+          </w:r>
+          <w:r>
+            <w:rPr>
+              <w:noProof/>
+              <w:lang w:val="en-US"/>
+            </w:rPr>
+            <w:fldChar w:fldCharType="separate"/>
+          </w:r>
+          <w:r>
+            <w:rPr>
+              <w:noProof/>
+              <w:lang w:val="en-US"/>
+            </w:rPr>
+            <w:t>(Caves 1974)</w:t>
+          </w:r>
+          <w:r>
+            <w:rPr>
+              <w:noProof/>
+              <w:lang w:val="en-US"/>
+            </w:rPr>
+            <w:fldChar w:fldCharType="end"/>
+          </w:r>
+        </w:sdtContent>
+      </w:sdt>
+      <w:r>
+        <w:rPr>
+          <w:lang w:val="en-US"/>
+        </w:rPr>
+        <w:t xml:space="preserve">. On the other hand, international investment, especially FDI can as well lead to capital concentration and market exits of domestic firms (crowding out effects) </w:t>
+      </w:r>
+      <w:sdt>
+        <w:sdtPr>
+          <w:rPr>
+            <w:lang w:val="en-US"/>
+          </w:rPr>
+          <w:alias w:val="To edit, see citavi.com/edit"/>
+          <w:tag w:val="CitaviPlaceholder#b1fd4aae-b6b2-4b90-a43c-1f8504c890b2"/>
+          <w:id w:val="-159392396"/>
+          <w:placeholder>
+            <w:docPart w:val="DefaultPlaceholder_-1854013440"/>
+          </w:placeholder>
+        </w:sdtPr>
+        <w:sdtEndPr/>
+        <w:sdtContent>
+          <w:r>
+            <w:rPr>
+              <w:noProof/>
+              <w:lang w:val="en-US"/>
+            </w:rPr>
+            <w:fldChar w:fldCharType="begin"/>
+          </w:r>
+          <w:r>
+            <w:rPr>
+              <w:noProof/>
+              <w:lang w:val="en-US"/>
+            </w:rPr>
+            <w:instrText>ADDIN CitaviPlaceholder{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}</w:instrText>
+          </w:r>
+          <w:r>
+            <w:rPr>
+              <w:noProof/>
+              <w:lang w:val="en-US"/>
+            </w:rPr>
+            <w:fldChar w:fldCharType="separate"/>
+          </w:r>
+          <w:r>
+            <w:rPr>
+              <w:noProof/>
+              <w:lang w:val="en-US"/>
+            </w:rPr>
+            <w:t>(Backer and Sleuwaegen 2003; Kosová 2010)</w:t>
+          </w:r>
+          <w:r>
+            <w:rPr>
+              <w:noProof/>
+              <w:lang w:val="en-US"/>
+            </w:rPr>
+            <w:fldChar w:fldCharType="end"/>
+          </w:r>
+        </w:sdtContent>
+      </w:sdt>
+      <w:r>
+        <w:rPr>
+          <w:lang w:val="en-US"/>
+        </w:rPr>
+        <w:t xml:space="preserve">. </w:t>
+      </w:r>
     </w:p>
     <w:p>
       <w:pPr>
+        <w:jc w:val="both"/>
+        <w:rPr>
+          <w:lang w:val="en-US"/>
+        </w:rPr>
+      </w:pPr>
+      <w:r>
+        <w:rPr>
+          <w:lang w:val="en-US"/>
+        </w:rPr>
+        <w:t xml:space="preserve">However, </w:t>
+      </w:r>
+      <w:r>
+        <w:rPr>
+          <w:lang w:val="en-US"/>
+        </w:rPr>
+        <w:t>the influence that MNCs have due to their size, influence and often strictly hierarchical structures go beyond market conditions.</w:t>
+      </w:r>
+      <w:r>
+        <w:rPr>
+          <w:lang w:val="en-US"/>
+        </w:rPr>
+        <w:t xml:space="preserve"> </w:t>
+      </w:r>
+      <w:r>
+        <w:rPr>
+          <w:lang w:val="en-US"/>
+        </w:rPr>
+        <w:t xml:space="preserve"> </w:t>
+      </w:r>
+      <w:r>
+        <w:rPr>
+          <w:lang w:val="en-US"/>
+        </w:rPr>
+        <w:t>As already discussed</w:t>
+      </w:r>
+      <w:r>
+        <w:rPr>
+          <w:lang w:val="en-US"/>
+        </w:rPr>
+        <w:t>, the financial integration of large, entangled MNCs enable</w:t>
+      </w:r>
+      <w:r>
+        <w:rPr>
+          <w:lang w:val="en-US"/>
+        </w:rPr>
+        <w:t>s</w:t>
+      </w:r>
+      <w:r>
+        <w:rPr>
+          <w:lang w:val="en-US"/>
+        </w:rPr>
+        <w:t xml:space="preserve"> them to diversify their </w:t>
+      </w:r>
+      <w:r>
+        <w:rPr>
+          <w:i/>
+          <w:iCs/>
+          <w:lang w:val="en-US"/>
+        </w:rPr>
+        <w:t>downward</w:t>
+      </w:r>
+      <w:r>
+        <w:rPr>
+          <w:lang w:val="en-US"/>
+        </w:rPr>
+        <w:t xml:space="preserve"> risk, meaning that the failure of one affiliate can be compensated by the success of another. </w:t>
+      </w:r>
+      <w:r>
+        <w:rPr>
+          <w:lang w:val="en-US"/>
+        </w:rPr>
+        <w:t xml:space="preserve">On the other hand, dense financial relations in corporate ownership structures </w:t>
+      </w:r>
+      <w:r>
+        <w:rPr>
+          <w:lang w:val="en-US"/>
+        </w:rPr>
+        <w:t>can be fatal in the case of a systemic shock</w:t>
+      </w:r>
+      <w:r>
+        <w:rPr>
+          <w:lang w:val="en-US"/>
+        </w:rPr>
+        <w:t xml:space="preserve"> (e.g. an economical or natural crisis scenario)</w:t>
+      </w:r>
+      <w:r>
+        <w:rPr>
+          <w:lang w:val="en-US"/>
+        </w:rPr>
+        <w:t xml:space="preserve">. </w:t>
+      </w:r>
+      <w:r>
+        <w:rPr>
+          <w:lang w:val="en-US"/>
+        </w:rPr>
+        <w:t xml:space="preserve">In such a scenario, corporate network structures can be fatally impacted due to a lack of </w:t>
+      </w:r>
+      <w:r>
+        <w:rPr>
+          <w:i/>
+          <w:iCs/>
+          <w:lang w:val="en-US"/>
+        </w:rPr>
+        <w:t>circuit breakers</w:t>
+      </w:r>
+      <w:r>
+        <w:rPr>
+          <w:lang w:val="en-US"/>
+        </w:rPr>
+        <w:t xml:space="preserve"> </w:t>
+      </w:r>
+      <w:r>
+        <w:rPr>
+          <w:lang w:val="en-US"/>
+        </w:rPr>
+        <w:t xml:space="preserve">within their intra-firm financial dependencies </w:t>
+      </w:r>
+      <w:sdt>
+        <w:sdtPr>
+          <w:rPr>
+            <w:lang w:val="en-US"/>
+          </w:rPr>
+          <w:alias w:val="To edit, see citavi.com/edit"/>
+          <w:tag w:val="CitaviPlaceholder#f7d4fb99-061e-450d-b443-327c43b0cefb"/>
+          <w:id w:val="153190629"/>
+          <w:placeholder>
+            <w:docPart w:val="DefaultPlaceholder_-1854013440"/>
+          </w:placeholder>
+        </w:sdtPr>
+        <w:sdtEndPr>
+          <w:rPr>
+            <w:i/>
+            <w:iCs/>
+          </w:rPr>
+        </w:sdtEndPr>
+        <w:sdtContent>
+          <w:r>
+            <w:rPr>
+              <w:noProof/>
+              <w:lang w:val="en-US"/>
+            </w:rPr>
+            <w:fldChar w:fldCharType="begin"/>
+          </w:r>
+          <w:r>
+            <w:rPr>
+              <w:noProof/>
+              <w:lang w:val="en-US"/>
+            </w:rPr>
+            <w:instrText>ADDIN CitaviPlaceholder{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}</w:instrText>
+          </w:r>
+          <w:r>
+            <w:rPr>
+              <w:noProof/>
+              <w:lang w:val="en-US"/>
+            </w:rPr>
+            <w:fldChar w:fldCharType="separate"/>
+          </w:r>
+          <w:r>
+            <w:rPr>
+              <w:noProof/>
+              <w:lang w:val="en-US"/>
+            </w:rPr>
+            <w:t>(Stiglitz 2010a, 2010b)</w:t>
+          </w:r>
+          <w:r>
+            <w:rPr>
+              <w:noProof/>
+              <w:lang w:val="en-US"/>
+            </w:rPr>
+            <w:fldChar w:fldCharType="end"/>
+          </w:r>
+        </w:sdtContent>
+      </w:sdt>
+      <w:r>
+        <w:rPr>
+          <w:lang w:val="en-US"/>
+        </w:rPr>
+        <w:t xml:space="preserve">. </w:t>
+      </w:r>
+      <w:r>
+        <w:rPr>
+          <w:lang w:val="en-US"/>
+        </w:rPr>
+        <w:t xml:space="preserve">In economic terms, just as MNCs are </w:t>
+      </w:r>
+      <w:r>
+        <w:rPr>
+          <w:lang w:val="en-US"/>
+        </w:rPr>
+        <w:t xml:space="preserve">less vulnerable to </w:t>
+      </w:r>
+      <w:r>
+        <w:rPr>
+          <w:i/>
+          <w:iCs/>
+          <w:lang w:val="en-US"/>
+        </w:rPr>
+        <w:t xml:space="preserve">unsystematic </w:t>
+      </w:r>
+      <w:r>
+        <w:rPr>
+          <w:lang w:val="en-US"/>
+        </w:rPr>
+        <w:t xml:space="preserve">risks </w:t>
+      </w:r>
+      <w:r>
+        <w:rPr>
+          <w:lang w:val="en-US"/>
+        </w:rPr>
+        <w:t>by entertaining a</w:t>
+      </w:r>
+      <w:r>
+        <w:rPr>
+          <w:lang w:val="en-US"/>
+        </w:rPr>
+        <w:t xml:space="preserve"> diverse asset </w:t>
+      </w:r>
+      <w:r>
+        <w:rPr>
+          <w:lang w:val="en-US"/>
+        </w:rPr>
+        <w:t>portfolio</w:t>
+      </w:r>
+      <w:r>
+        <w:rPr>
+          <w:lang w:val="en-US"/>
+        </w:rPr>
+        <w:t xml:space="preserve">, there are </w:t>
+      </w:r>
+      <w:r>
+        <w:rPr>
+          <w:lang w:val="en-US"/>
+        </w:rPr>
+        <w:t xml:space="preserve">more vulnerable to </w:t>
+      </w:r>
+      <w:r>
+        <w:rPr>
+          <w:i/>
+          <w:iCs/>
+          <w:lang w:val="en-US"/>
+        </w:rPr>
+        <w:t>systemic risks</w:t>
+      </w:r>
+      <w:r>
+        <w:rPr>
+          <w:lang w:val="en-US"/>
+        </w:rPr>
+        <w:t xml:space="preserve"> </w:t>
+      </w:r>
+      <w:r>
+        <w:rPr>
+          <w:lang w:val="en-US"/>
+        </w:rPr>
+        <w:t xml:space="preserve">because of strong interdependencies </w:t>
+      </w:r>
+      <w:r>
+        <w:rPr>
+          <w:lang w:val="en-US"/>
+        </w:rPr>
+        <w:t>with</w:t>
+      </w:r>
+      <w:r>
+        <w:rPr>
+          <w:lang w:val="en-US"/>
+        </w:rPr>
+        <w:t xml:space="preserve">in their corporate structure  </w:t>
+      </w:r>
+      <w:sdt>
+        <w:sdtPr>
+          <w:rPr>
+            <w:lang w:val="en-US"/>
+          </w:rPr>
+          <w:alias w:val="To edit, see citavi.com/edit"/>
+          <w:tag w:val="CitaviPlaceholder#75c75602-5ee9-4c83-846e-87d0693e9fbc"/>
+          <w:id w:val="1192430045"/>
+          <w:placeholder>
+            <w:docPart w:val="DefaultPlaceholder_-1854013440"/>
+          </w:placeholder>
+        </w:sdtPr>
+        <w:sdtContent>
+          <w:r>
+            <w:rPr>
+              <w:noProof/>
+              <w:lang w:val="en-US"/>
+            </w:rPr>
+            <w:fldChar w:fldCharType="begin"/>
+          </w:r>
+          <w:r>
+            <w:rPr>
+              <w:noProof/>
+              <w:lang w:val="en-US"/>
+            </w:rPr>
+            <w:instrText>ADDIN CitaviPlaceholder{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}</w:instrText>
+          </w:r>
+          <w:r>
+            <w:rPr>
+              <w:noProof/>
+              <w:lang w:val="en-US"/>
+            </w:rPr>
+            <w:fldChar w:fldCharType="separate"/>
+          </w:r>
+          <w:r>
+            <w:rPr>
+              <w:noProof/>
+              <w:lang w:val="en-US"/>
+            </w:rPr>
+            <w:t>(Allen et al. 2010; Allen and Gale 2000)</w:t>
+          </w:r>
+          <w:r>
+            <w:rPr>
+              <w:noProof/>
+              <w:lang w:val="en-US"/>
+            </w:rPr>
+            <w:fldChar w:fldCharType="end"/>
+          </w:r>
+        </w:sdtContent>
+      </w:sdt>
+      <w:r>
+        <w:rPr>
+          <w:lang w:val="en-US"/>
+        </w:rPr>
+        <w:t>.</w:t>
+      </w:r>
+    </w:p>
+    <w:p>
+      <w:pPr>
+        <w:jc w:val="both"/>
+        <w:rPr>
+          <w:lang w:val="en-US"/>
+        </w:rPr>
+      </w:pPr>
+      <w:r>
+        <w:rPr>
+          <w:lang w:val="en-US"/>
+        </w:rPr>
+        <w:t xml:space="preserve">As said, there is no black and white about the impact of MNCs on market economies. MNCs are certainly not monsters overtaking markets, crushing local firms, looting natural recourses and putting </w:t>
+      </w:r>
+      <w:r>
+        <w:rPr>
+          <w:lang w:val="en-US"/>
+        </w:rPr>
+        <w:lastRenderedPageBreak/>
+        <w:t xml:space="preserve">whole nations at systemic financial risk. Neither are they saviors bringing wealth without cons, pushing technology and </w:t>
+      </w:r>
+      <w:r>
+        <w:rPr>
+          <w:lang w:val="en-US"/>
+        </w:rPr>
+        <w:t>organizational finesse and providing a role model in terms of social responsibility</w:t>
+      </w:r>
+      <w:r>
+        <w:rPr>
+          <w:lang w:val="en-US"/>
+        </w:rPr>
+        <w:t>,</w:t>
+      </w:r>
+      <w:r>
+        <w:rPr>
+          <w:lang w:val="en-US"/>
+        </w:rPr>
+        <w:t xml:space="preserve"> stakeholder service</w:t>
+      </w:r>
+      <w:r>
+        <w:rPr>
+          <w:lang w:val="en-US"/>
+        </w:rPr>
+        <w:t>s and</w:t>
+      </w:r>
+      <w:r>
+        <w:rPr>
+          <w:lang w:val="en-US"/>
+        </w:rPr>
+        <w:t xml:space="preserve"> the creation of</w:t>
+      </w:r>
+      <w:r>
+        <w:rPr>
+          <w:lang w:val="en-US"/>
+        </w:rPr>
+        <w:t xml:space="preserve"> positive externalities</w:t>
+      </w:r>
+      <w:r>
+        <w:rPr>
+          <w:lang w:val="en-US"/>
+        </w:rPr>
+        <w:t xml:space="preserve">. </w:t>
+      </w:r>
+      <w:r>
+        <w:rPr>
+          <w:lang w:val="en-US"/>
+        </w:rPr>
+        <w:t>Commonly, we therefor expect national governments to moderate and adjust MCSs’ impact for the good of its citizens. Conceptionally, it is much rather the role of a state to ensure factors like fairness, social justice, security and democratic autonomy to its people</w:t>
+      </w:r>
+      <w:r>
+        <w:rPr>
+          <w:lang w:val="en-US"/>
+        </w:rPr>
+        <w:t xml:space="preserve"> as MNCs are traditionally expected to preliminary care for their own profitability. </w:t>
+      </w:r>
+      <w:r>
+        <w:rPr>
+          <w:lang w:val="en-US"/>
+        </w:rPr>
+        <w:t xml:space="preserve">Realistically, however, national states are not closed universes and </w:t>
+      </w:r>
+      <w:r>
+        <w:rPr>
+          <w:lang w:val="en-US"/>
+        </w:rPr>
+        <w:t>politicians</w:t>
+      </w:r>
+      <w:r>
+        <w:rPr>
+          <w:lang w:val="en-US"/>
+        </w:rPr>
+        <w:t xml:space="preserve"> are often conflicted by trade-off considerations between</w:t>
+      </w:r>
+      <w:r>
+        <w:rPr>
+          <w:lang w:val="en-US"/>
+        </w:rPr>
+        <w:t xml:space="preserve"> </w:t>
+      </w:r>
+      <w:r>
+        <w:rPr>
+          <w:lang w:val="en-US"/>
+        </w:rPr>
+        <w:t xml:space="preserve">efficiency gains </w:t>
+      </w:r>
+      <w:r>
+        <w:rPr>
+          <w:lang w:val="en-US"/>
+        </w:rPr>
+        <w:t xml:space="preserve">of international business activity </w:t>
+      </w:r>
+      <w:r>
+        <w:rPr>
+          <w:lang w:val="en-US"/>
+        </w:rPr>
+        <w:t xml:space="preserve">and exclusive territorial sovereignty of </w:t>
+      </w:r>
+      <w:r>
+        <w:rPr>
+          <w:lang w:val="en-US"/>
+        </w:rPr>
+        <w:t>government</w:t>
+      </w:r>
+      <w:r>
+        <w:rPr>
+          <w:lang w:val="en-US"/>
+        </w:rPr>
+        <w:t>s</w:t>
+      </w:r>
+      <w:r>
+        <w:rPr>
+          <w:lang w:val="en-US"/>
+        </w:rPr>
+        <w:t xml:space="preserve"> a</w:t>
+      </w:r>
+      <w:r>
+        <w:rPr>
+          <w:lang w:val="en-US"/>
+        </w:rPr>
+        <w:t>cting as</w:t>
+      </w:r>
+      <w:r>
+        <w:rPr>
+          <w:lang w:val="en-US"/>
+        </w:rPr>
+        <w:t xml:space="preserve"> the representative of t</w:t>
+      </w:r>
+      <w:r>
+        <w:rPr>
+          <w:lang w:val="en-US"/>
+        </w:rPr>
+        <w:t>heir</w:t>
+      </w:r>
+      <w:r>
+        <w:rPr>
+          <w:lang w:val="en-US"/>
+        </w:rPr>
+        <w:t xml:space="preserve"> people</w:t>
+      </w:r>
+      <w:r>
+        <w:rPr>
+          <w:lang w:val="en-US"/>
+        </w:rPr>
+        <w:t xml:space="preserve"> </w:t>
+      </w:r>
+      <w:sdt>
+        <w:sdtPr>
+          <w:rPr>
+            <w:lang w:val="en-US"/>
+          </w:rPr>
+          <w:alias w:val="To edit, see citavi.com/edit"/>
+          <w:tag w:val="CitaviPlaceholder#3bedb75b-02cd-4655-80d3-1d41ee6efd7a"/>
+          <w:id w:val="-805080460"/>
+          <w:placeholder>
+            <w:docPart w:val="DefaultPlaceholder_-1854013440"/>
+          </w:placeholder>
+        </w:sdtPr>
+        <w:sdtContent>
+          <w:r>
+            <w:rPr>
+              <w:noProof/>
+              <w:lang w:val="en-US"/>
+            </w:rPr>
+            <w:fldChar w:fldCharType="begin"/>
+          </w:r>
+          <w:r>
+            <w:rPr>
+              <w:noProof/>
+              <w:lang w:val="en-US"/>
+            </w:rPr>
+            <w:instrText>ADDIN CitaviPlaceholder{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}</w:instrText>
+          </w:r>
+          <w:r>
+            <w:rPr>
+              <w:noProof/>
+              <w:lang w:val="en-US"/>
+            </w:rPr>
+            <w:fldChar w:fldCharType="separate"/>
+          </w:r>
+          <w:r>
+            <w:rPr>
+              <w:noProof/>
+              <w:lang w:val="en-US"/>
+            </w:rPr>
+            <w:t>(Kobrin 1999)</w:t>
+          </w:r>
+          <w:r>
+            <w:rPr>
+              <w:noProof/>
+              <w:lang w:val="en-US"/>
+            </w:rPr>
+            <w:fldChar w:fldCharType="end"/>
+          </w:r>
+        </w:sdtContent>
+      </w:sdt>
+      <w:r>
+        <w:rPr>
+          <w:lang w:val="en-US"/>
+        </w:rPr>
+        <w:t>.</w:t>
+      </w:r>
+      <w:r>
+        <w:rPr>
+          <w:lang w:val="en-US"/>
+        </w:rPr>
+        <w:t xml:space="preserve"> </w:t>
+      </w:r>
+    </w:p>
+    <w:p>
+      <w:pPr>
+        <w:jc w:val="both"/>
+        <w:rPr>
+          <w:lang w:val="en-US"/>
+        </w:rPr>
+      </w:pPr>
+      <w:r>
+        <w:rPr>
+          <w:lang w:val="en-US"/>
+        </w:rPr>
+        <w:t>Concerningly, a</w:t>
+      </w:r>
+      <w:r>
+        <w:rPr>
+          <w:lang w:val="en-US"/>
+        </w:rPr>
+        <w:t xml:space="preserve">s of today, </w:t>
+      </w:r>
+      <w:r>
+        <w:rPr>
+          <w:lang w:val="en-US"/>
+        </w:rPr>
+        <w:t xml:space="preserve">there </w:t>
+      </w:r>
+      <w:r>
+        <w:rPr>
+          <w:lang w:val="en-US"/>
+        </w:rPr>
+        <w:t xml:space="preserve">are strong indications </w:t>
+      </w:r>
+      <w:r>
+        <w:rPr>
+          <w:lang w:val="en-US"/>
+        </w:rPr>
+        <w:t xml:space="preserve">that governments, in view of the prosperity FDI </w:t>
+      </w:r>
+      <w:r>
+        <w:rPr>
+          <w:i/>
+          <w:iCs/>
+          <w:lang w:val="en-US"/>
+        </w:rPr>
+        <w:t>can</w:t>
+      </w:r>
+      <w:r>
+        <w:rPr>
+          <w:lang w:val="en-US"/>
+        </w:rPr>
+        <w:t xml:space="preserve"> bring to their nation, find themselves </w:t>
+      </w:r>
+      <w:r>
+        <w:rPr>
+          <w:i/>
+          <w:iCs/>
+          <w:lang w:val="en-US"/>
+        </w:rPr>
+        <w:t xml:space="preserve">bidding </w:t>
+      </w:r>
+      <w:r>
+        <w:rPr>
+          <w:lang w:val="en-US"/>
+        </w:rPr>
+        <w:t xml:space="preserve">for FDI by offering special concessions or privileges to MNCs </w:t>
+      </w:r>
+      <w:sdt>
+        <w:sdtPr>
+          <w:rPr>
+            <w:lang w:val="en-US"/>
+          </w:rPr>
+          <w:alias w:val="To edit, see citavi.com/edit"/>
+          <w:tag w:val="CitaviPlaceholder#cb39c41b-cd49-47ba-b86c-020f2ab74bc7"/>
+          <w:id w:val="141323533"/>
+          <w:placeholder>
+            <w:docPart w:val="DefaultPlaceholder_-1854013440"/>
+          </w:placeholder>
+        </w:sdtPr>
+        <w:sdtContent>
+          <w:r>
+            <w:rPr>
+              <w:noProof/>
+              <w:lang w:val="en-US"/>
+            </w:rPr>
+            <w:fldChar w:fldCharType="begin"/>
+          </w:r>
+          <w:r>
+            <w:rPr>
+              <w:noProof/>
+              <w:lang w:val="en-US"/>
+            </w:rPr>
+            <w:instrText>ADDIN CitaviPlaceholder{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}</w:instrText>
+          </w:r>
+          <w:r>
+            <w:rPr>
+              <w:noProof/>
+              <w:lang w:val="en-US"/>
+            </w:rPr>
+            <w:fldChar w:fldCharType="separate"/>
+          </w:r>
+          <w:r>
+            <w:rPr>
+              <w:noProof/>
+              <w:lang w:val="en-US"/>
+            </w:rPr>
+            <w:t>(Oxelheim 1993)</w:t>
+          </w:r>
+          <w:r>
+            <w:rPr>
+              <w:noProof/>
+              <w:lang w:val="en-US"/>
+            </w:rPr>
+            <w:fldChar w:fldCharType="end"/>
+          </w:r>
+        </w:sdtContent>
+      </w:sdt>
+      <w:r>
+        <w:rPr>
+          <w:lang w:val="en-US"/>
+        </w:rPr>
+        <w:t xml:space="preserve">. Especially when offering unique advantages (like sophisticated technology or knowledge) to an economy, MNCs recurrently hold strong bargaining positions towards their host country governments </w:t>
+      </w:r>
+      <w:sdt>
+        <w:sdtPr>
+          <w:rPr>
+            <w:lang w:val="en-US"/>
+          </w:rPr>
+          <w:alias w:val="To edit, see citavi.com/edit"/>
+          <w:tag w:val="CitaviPlaceholder#449c45b0-5eb6-4f5b-9bfb-819213fa298e"/>
+          <w:id w:val="-2118134868"/>
+          <w:placeholder>
+            <w:docPart w:val="DefaultPlaceholder_-1854013440"/>
+          </w:placeholder>
+        </w:sdtPr>
+        <w:sdtContent>
+          <w:r>
+            <w:rPr>
+              <w:noProof/>
+              <w:lang w:val="en-US"/>
+            </w:rPr>
+            <w:fldChar w:fldCharType="begin"/>
+          </w:r>
+          <w:r>
+            <w:rPr>
+              <w:noProof/>
+              <w:lang w:val="en-US"/>
+            </w:rPr>
+            <w:instrText>ADDIN CitaviPlaceholder{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}</w:instrText>
+          </w:r>
+          <w:r>
+            <w:rPr>
+              <w:noProof/>
+              <w:lang w:val="en-US"/>
+            </w:rPr>
+            <w:fldChar w:fldCharType="separate"/>
+          </w:r>
+          <w:r>
+            <w:rPr>
+              <w:noProof/>
+              <w:lang w:val="en-US"/>
+            </w:rPr>
+            <w:t>(Fagre and Wells 1982; Kobrin 1987; Charlton 2003)</w:t>
+          </w:r>
+          <w:r>
+            <w:rPr>
+              <w:noProof/>
+              <w:lang w:val="en-US"/>
+            </w:rPr>
+            <w:fldChar w:fldCharType="end"/>
+          </w:r>
+        </w:sdtContent>
+      </w:sdt>
+      <w:r>
+        <w:rPr>
+          <w:lang w:val="en-US"/>
+        </w:rPr>
+        <w:t xml:space="preserve">. </w:t>
+      </w:r>
+      <w:r>
+        <w:rPr>
+          <w:lang w:val="en-US"/>
+        </w:rPr>
+        <w:t xml:space="preserve">In many occasions, national governments are eventually willing to give up a considerable share of their sovereignty by ensuring international investors </w:t>
+      </w:r>
+      <w:r>
+        <w:rPr>
+          <w:lang w:val="en-US"/>
+        </w:rPr>
+        <w:t xml:space="preserve">long term </w:t>
+      </w:r>
+      <w:r>
+        <w:rPr>
+          <w:lang w:val="en-US"/>
+        </w:rPr>
+        <w:t xml:space="preserve">contractual rights (proprietary rights </w:t>
+      </w:r>
+      <w:r>
+        <w:rPr>
+          <w:lang w:val="en-US"/>
+        </w:rPr>
+        <w:t>over</w:t>
+      </w:r>
+      <w:r>
+        <w:rPr>
+          <w:lang w:val="en-US"/>
+        </w:rPr>
+        <w:t xml:space="preserve"> natural resources, exclusive licensing, </w:t>
+      </w:r>
+      <w:r>
+        <w:rPr>
+          <w:lang w:val="en-US"/>
+        </w:rPr>
+        <w:t>loss of profit compensation assurance in the case of political interventions</w:t>
+      </w:r>
+      <w:r>
+        <w:rPr>
+          <w:lang w:val="en-US"/>
+        </w:rPr>
+        <w:t>)</w:t>
+      </w:r>
+      <w:r>
+        <w:rPr>
+          <w:lang w:val="en-US"/>
+        </w:rPr>
+        <w:t xml:space="preserve"> that cannot easily be revoked in the case of a subsequent disagreement </w:t>
+      </w:r>
+      <w:sdt>
+        <w:sdtPr>
+          <w:rPr>
+            <w:lang w:val="en-US"/>
+          </w:rPr>
+          <w:alias w:val="To edit, see citavi.com/edit"/>
+          <w:tag w:val="CitaviPlaceholder#d56dd6e0-17d3-4b11-b626-47f970c75cf6"/>
+          <w:id w:val="675147218"/>
+          <w:placeholder>
+            <w:docPart w:val="DefaultPlaceholder_-1854013440"/>
+          </w:placeholder>
+        </w:sdtPr>
+        <w:sdtContent>
+          <w:r>
+            <w:rPr>
+              <w:noProof/>
+              <w:lang w:val="en-US"/>
+            </w:rPr>
+            <w:fldChar w:fldCharType="begin"/>
+          </w:r>
+          <w:r>
+            <w:rPr>
+              <w:noProof/>
+              <w:lang w:val="en-US"/>
+            </w:rPr>
+            <w:instrText>ADDIN CitaviPlaceholder{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}</w:instrText>
+          </w:r>
+          <w:r>
+            <w:rPr>
+              <w:noProof/>
+              <w:lang w:val="en-US"/>
+            </w:rPr>
+            <w:fldChar w:fldCharType="separate"/>
+          </w:r>
+          <w:r>
+            <w:rPr>
+              <w:noProof/>
+              <w:lang w:val="en-US"/>
+            </w:rPr>
+            <w:t>(Elkins et al. 2006)</w:t>
+          </w:r>
+          <w:r>
+            <w:rPr>
+              <w:noProof/>
+              <w:lang w:val="en-US"/>
+            </w:rPr>
+            <w:fldChar w:fldCharType="end"/>
+          </w:r>
+        </w:sdtContent>
+      </w:sdt>
+      <w:r>
+        <w:rPr>
+          <w:lang w:val="en-US"/>
+        </w:rPr>
+        <w:t>.</w:t>
+      </w:r>
+    </w:p>
+    <w:p>
+      <w:pPr>
+        <w:jc w:val="both"/>
         <w:rPr>
           <w:rFonts w:asciiTheme="majorHAnsi" w:hAnsiTheme="majorHAnsi" w:cstheme="majorBidi"/>
           <w:color w:val="2F5496" w:themeColor="accent1" w:themeShade="BF"/>
@@ -9980,6 +10932,199 @@
         <w:rPr>
           <w:lang w:val="en-US"/>
         </w:rPr>
+        <w:t>Some authors argue</w:t>
+      </w:r>
+      <w:r>
+        <w:rPr>
+          <w:lang w:val="en-US"/>
+        </w:rPr>
+        <w:t xml:space="preserve"> that many nation states, from an economic perspective, became so </w:t>
+      </w:r>
+      <w:r>
+        <w:rPr>
+          <w:lang w:val="en-US"/>
+        </w:rPr>
+        <w:t>exposed to the influences of MNCs that they became “</w:t>
+      </w:r>
+      <w:r>
+        <w:rPr>
+          <w:i/>
+          <w:iCs/>
+          <w:lang w:val="en-US"/>
+        </w:rPr>
+        <w:t>once more as in the past, just one</w:t>
+      </w:r>
+      <w:r>
+        <w:rPr>
+          <w:i/>
+          <w:iCs/>
+          <w:lang w:val="en-US"/>
+        </w:rPr>
+        <w:t xml:space="preserve"> </w:t>
+      </w:r>
+      <w:r>
+        <w:rPr>
+          <w:i/>
+          <w:iCs/>
+          <w:lang w:val="en-US"/>
+        </w:rPr>
+        <w:t>source of authority among several, with limited powers and resources</w:t>
+      </w:r>
+      <w:r>
+        <w:rPr>
+          <w:lang w:val="en-US"/>
+        </w:rPr>
+        <w:t>.</w:t>
+      </w:r>
+      <w:r>
+        <w:rPr>
+          <w:lang w:val="en-US"/>
+        </w:rPr>
+        <w:t xml:space="preserve">” </w:t>
+      </w:r>
+      <w:r>
+        <w:rPr>
+          <w:rStyle w:val="FootnoteReference"/>
+          <w:lang w:val="en-US"/>
+        </w:rPr>
+        <w:footnoteReference w:id="6"/>
+      </w:r>
+      <w:r>
+        <w:rPr>
+          <w:lang w:val="en-US"/>
+        </w:rPr>
+        <w:t>.</w:t>
+      </w:r>
+      <w:r>
+        <w:rPr>
+          <w:lang w:val="en-US"/>
+        </w:rPr>
+        <w:t xml:space="preserve"> Before I will discuss why </w:t>
+      </w:r>
+      <w:r>
+        <w:rPr>
+          <w:lang w:val="en-US"/>
+        </w:rPr>
+        <w:t>this development is of particular concern for the (German) energy supply industry</w:t>
+      </w:r>
+      <w:r>
+        <w:rPr>
+          <w:lang w:val="en-US"/>
+        </w:rPr>
+        <w:t xml:space="preserve">, </w:t>
+      </w:r>
+      <w:r>
+        <w:rPr>
+          <w:lang w:val="en-US"/>
+        </w:rPr>
+        <w:t xml:space="preserve">the next </w:t>
+      </w:r>
+      <w:r>
+        <w:rPr>
+          <w:lang w:val="en-US"/>
+        </w:rPr>
+        <w:t xml:space="preserve">section </w:t>
+      </w:r>
+      <w:r>
+        <w:rPr>
+          <w:lang w:val="en-US"/>
+        </w:rPr>
+        <w:t xml:space="preserve">assesses the role of secrecy jurisdictions as a </w:t>
+      </w:r>
+      <w:r>
+        <w:rPr>
+          <w:lang w:val="en-US"/>
+        </w:rPr>
+        <w:t xml:space="preserve">particular </w:t>
+      </w:r>
+      <w:r>
+        <w:rPr>
+          <w:lang w:val="en-US"/>
+        </w:rPr>
+        <w:t xml:space="preserve">vehicle to circumvent aspects of </w:t>
+      </w:r>
+      <w:r>
+        <w:rPr>
+          <w:lang w:val="en-US"/>
+        </w:rPr>
+        <w:t xml:space="preserve">border-bound </w:t>
+      </w:r>
+      <w:r>
+        <w:rPr>
+          <w:lang w:val="en-US"/>
+        </w:rPr>
+        <w:t xml:space="preserve">national </w:t>
+      </w:r>
+      <w:r>
+        <w:rPr>
+          <w:lang w:val="en-US"/>
+        </w:rPr>
+        <w:t>authority</w:t>
+      </w:r>
+      <w:r>
+        <w:rPr>
+          <w:lang w:val="en-US"/>
+        </w:rPr>
+        <w:t xml:space="preserve"> </w:t>
+      </w:r>
+      <w:r>
+        <w:rPr>
+          <w:lang w:val="en-US"/>
+        </w:rPr>
+        <w:t>by exploiting the international maneuverability of MNCs</w:t>
+      </w:r>
+      <w:r>
+        <w:rPr>
+          <w:lang w:val="en-US"/>
+        </w:rPr>
+        <w:t>,</w:t>
+      </w:r>
+      <w:r>
+        <w:rPr>
+          <w:lang w:val="en-US"/>
+        </w:rPr>
+        <w:t xml:space="preserve"> effecting</w:t>
+      </w:r>
+      <w:r>
+        <w:rPr>
+          <w:lang w:val="en-US"/>
+        </w:rPr>
+        <w:t xml:space="preserve"> not only</w:t>
+      </w:r>
+      <w:r>
+        <w:rPr>
+          <w:lang w:val="en-US"/>
+        </w:rPr>
+        <w:t xml:space="preserve"> national sovereignty</w:t>
+      </w:r>
+      <w:r>
+        <w:rPr>
+          <w:lang w:val="en-US"/>
+        </w:rPr>
+        <w:t xml:space="preserve"> but also</w:t>
+      </w:r>
+      <w:r>
+        <w:rPr>
+          <w:lang w:val="en-US"/>
+        </w:rPr>
+        <w:t xml:space="preserve"> financial stability </w:t>
+      </w:r>
+      <w:r>
+        <w:rPr>
+          <w:lang w:val="en-US"/>
+        </w:rPr>
+        <w:t>and</w:t>
+      </w:r>
+      <w:r>
+        <w:rPr>
+          <w:lang w:val="en-US"/>
+        </w:rPr>
+        <w:t xml:space="preserve"> social justice in a crucial way.</w:t>
+      </w:r>
+      <w:r>
+        <w:rPr>
+          <w:lang w:val="en-US"/>
+        </w:rPr>
         <w:br w:type="page"/>
       </w:r>
     </w:p>
@@ -10001,6 +11146,20 @@
         <w:t>Secrecy Jurisdictions</w:t>
       </w:r>
       <w:bookmarkEnd w:id="6"/>
+    </w:p>
+    <w:p>
+      <w:pPr>
+        <w:rPr>
+          <w:lang w:val="en-US"/>
+        </w:rPr>
+      </w:pPr>
+    </w:p>
+    <w:p>
+      <w:pPr>
+        <w:rPr>
+          <w:lang w:val="en-US"/>
+        </w:rPr>
+      </w:pPr>
     </w:p>
     <w:p>
       <w:pPr>
@@ -10615,14 +11774,12 @@
             </w:rPr>
             <w:fldChar w:fldCharType="separate"/>
           </w:r>
-          <w:bookmarkStart w:id="12" w:name="_Toc77521757"/>
           <w:r>
             <w:rPr>
               <w:lang w:val="en-US"/>
             </w:rPr>
             <w:t>Publication bibliography</w:t>
           </w:r>
-          <w:bookmarkEnd w:id="12"/>
         </w:p>
         <w:p>
           <w:pPr>
@@ -10631,7 +11788,7 @@
               <w:lang w:val="en-US"/>
             </w:rPr>
           </w:pPr>
-          <w:bookmarkStart w:id="13" w:name="_CTVL001f6ef7d5c4fdc43b6990ecd769e084c75"/>
+          <w:bookmarkStart w:id="12" w:name="_CTVL001f6ef7d5c4fdc43b6990ecd769e084c75"/>
           <w:proofErr w:type="spellStart"/>
           <w:r>
             <w:rPr>
@@ -10646,7 +11803,7 @@
             </w:rPr>
             <w:t>, A. (2003): Are You Being Served? Political Accountability and Quality of Government. In</w:t>
           </w:r>
-          <w:bookmarkEnd w:id="13"/>
+          <w:bookmarkEnd w:id="12"/>
           <w:r>
             <w:rPr>
               <w:lang w:val="en-US"/>
@@ -10688,7 +11845,7 @@
               <w:lang w:val="en-US"/>
             </w:rPr>
           </w:pPr>
-          <w:bookmarkStart w:id="14" w:name="_CTVL0019d7b0573a8234718a776f2006c1f166f"/>
+          <w:bookmarkStart w:id="13" w:name="_CTVL0019d7b0573a8234718a776f2006c1f166f"/>
           <w:proofErr w:type="spellStart"/>
           <w:r>
             <w:rPr>
@@ -10703,7 +11860,7 @@
             </w:rPr>
             <w:t>, R. Z. (1970): A theory of direct foreign investment. In</w:t>
           </w:r>
-          <w:bookmarkEnd w:id="14"/>
+          <w:bookmarkEnd w:id="13"/>
           <w:r>
             <w:rPr>
               <w:lang w:val="en-US"/>
@@ -10731,40 +11888,26 @@
               <w:lang w:val="en-US"/>
             </w:rPr>
           </w:pPr>
-          <w:bookmarkStart w:id="15" w:name="_CTVL001612aafa2fbb34e2f90db0dd7fa991505"/>
-          <w:r>
-            <w:rPr>
-              <w:lang w:val="en-US"/>
-            </w:rPr>
-            <w:t xml:space="preserve">Brandt, Thorsten (2006): </w:t>
+          <w:bookmarkStart w:id="14" w:name="_CTVL001f7b7beb818424b21b79b3780d6b21729"/>
+          <w:r>
+            <w:rPr>
+              <w:lang w:val="en-US"/>
+            </w:rPr>
+            <w:t xml:space="preserve">Allen, Franklin; Babus, Ana; </w:t>
           </w:r>
           <w:proofErr w:type="spellStart"/>
           <w:r>
             <w:rPr>
               <w:lang w:val="en-US"/>
             </w:rPr>
-            <w:t>Liberalisation</w:t>
+            <w:t>Carletti</w:t>
           </w:r>
           <w:proofErr w:type="spellEnd"/>
           <w:r>
             <w:rPr>
               <w:lang w:val="en-US"/>
             </w:rPr>
-            <w:t xml:space="preserve">, </w:t>
-          </w:r>
-          <w:proofErr w:type="spellStart"/>
-          <w:r>
-            <w:rPr>
-              <w:lang w:val="en-US"/>
-            </w:rPr>
-            <w:t>privatisation</w:t>
-          </w:r>
-          <w:proofErr w:type="spellEnd"/>
-          <w:r>
-            <w:rPr>
-              <w:lang w:val="en-US"/>
-            </w:rPr>
-            <w:t xml:space="preserve"> and regulation in the German electricity sector.</w:t>
+            <w:t>, Elena (2010): Financial Connections and Systemic Risk. Cambridge, MA.</w:t>
           </w:r>
         </w:p>
         <w:p>
@@ -10774,19 +11917,19 @@
               <w:lang w:val="en-US"/>
             </w:rPr>
           </w:pPr>
-          <w:bookmarkStart w:id="16" w:name="_CTVL001a0eb217b853b426fa36067e88db0cd02"/>
+          <w:bookmarkStart w:id="15" w:name="_CTVL0012e3bc7b75b814fa3b52bd4f1d20ad476"/>
+          <w:bookmarkEnd w:id="14"/>
+          <w:r>
+            <w:rPr>
+              <w:lang w:val="en-US"/>
+            </w:rPr>
+            <w:t>Allen, Franklin; Gale, Douglas (2000): Financial Contagion. In</w:t>
+          </w:r>
           <w:bookmarkEnd w:id="15"/>
           <w:r>
             <w:rPr>
               <w:lang w:val="en-US"/>
             </w:rPr>
-            <w:t>Buckley, Peter J. (2011): The theory of international business pre-Hymer. In</w:t>
-          </w:r>
-          <w:bookmarkEnd w:id="16"/>
-          <w:r>
-            <w:rPr>
-              <w:lang w:val="en-US"/>
-            </w:rPr>
             <w:t xml:space="preserve"> </w:t>
           </w:r>
           <w:r>
@@ -10794,13 +11937,13 @@
               <w:i/>
               <w:lang w:val="en-US"/>
             </w:rPr>
-            <w:t xml:space="preserve">Journal of World Business </w:t>
-          </w:r>
-          <w:r>
-            <w:rPr>
-              <w:lang w:val="en-US"/>
-            </w:rPr>
-            <w:t>46 (1), pp. 61–73. DOI: 10.1016/j.jwb.2010.05.018.</w:t>
+            <w:t xml:space="preserve">Journal of Political Economy </w:t>
+          </w:r>
+          <w:r>
+            <w:rPr>
+              <w:lang w:val="en-US"/>
+            </w:rPr>
+            <w:t>108 (1), pp. 1–33. DOI: 10.1086/262109.</w:t>
           </w:r>
         </w:p>
         <w:p>
@@ -10810,26 +11953,46 @@
               <w:lang w:val="en-US"/>
             </w:rPr>
           </w:pPr>
-          <w:bookmarkStart w:id="17" w:name="_CTVL0014a43b9c8f22949e3b3796344bff91613"/>
-          <w:r>
-            <w:rPr>
-              <w:lang w:val="en-US"/>
-            </w:rPr>
-            <w:t xml:space="preserve">Dunning, John H. (1977): Trade, location of economic activity and the MNE: A search for an eclectic approach. </w:t>
-          </w:r>
-          <w:proofErr w:type="gramStart"/>
-          <w:r>
-            <w:rPr>
-              <w:lang w:val="en-US"/>
-            </w:rPr>
-            <w:t>In :</w:t>
-          </w:r>
-          <w:proofErr w:type="gramEnd"/>
-          <w:r>
-            <w:rPr>
-              <w:lang w:val="en-US"/>
-            </w:rPr>
-            <w:t xml:space="preserve"> The international allocation of economic activity: Springer, pp. 395–418.</w:t>
+          <w:bookmarkStart w:id="16" w:name="_CTVL00186708bb8b6b443f384c2063011cab2a9"/>
+          <w:r>
+            <w:rPr>
+              <w:lang w:val="en-US"/>
+            </w:rPr>
+            <w:t xml:space="preserve">Backer, Koen de; </w:t>
+          </w:r>
+          <w:proofErr w:type="spellStart"/>
+          <w:r>
+            <w:rPr>
+              <w:lang w:val="en-US"/>
+            </w:rPr>
+            <w:t>Sleuwaegen</w:t>
+          </w:r>
+          <w:proofErr w:type="spellEnd"/>
+          <w:r>
+            <w:rPr>
+              <w:lang w:val="en-US"/>
+            </w:rPr>
+            <w:t>, Leo (2003): Does Foreign Direct Investment Crowd Out Domestic Entrepreneurship? In</w:t>
+          </w:r>
+          <w:bookmarkEnd w:id="16"/>
+          <w:r>
+            <w:rPr>
+              <w:lang w:val="en-US"/>
+            </w:rPr>
+            <w:t xml:space="preserve"> </w:t>
+          </w:r>
+          <w:r>
+            <w:rPr>
+              <w:i/>
+              <w:lang w:val="en-US"/>
+            </w:rPr>
+            <w:t xml:space="preserve">Review of Industrial Organization </w:t>
+          </w:r>
+          <w:r>
+            <w:rPr>
+              <w:lang w:val="en-US"/>
+            </w:rPr>
+            <w:t>22 (1), pp. 67–84. DOI: 10.1023/A:1022180317898.</w:t>
           </w:r>
         </w:p>
         <w:p>
@@ -10839,33 +12002,40 @@
               <w:lang w:val="en-US"/>
             </w:rPr>
           </w:pPr>
-          <w:bookmarkStart w:id="18" w:name="_CTVL00145eb0af1e0434628b403294bbb491b5a"/>
-          <w:bookmarkEnd w:id="17"/>
-          <w:r>
-            <w:rPr>
-              <w:lang w:val="en-US"/>
-            </w:rPr>
-            <w:t>Dunning, John H. (2000): The eclectic paradigm as an envelope for economic and business theories of MNE activity. In</w:t>
-          </w:r>
-          <w:bookmarkEnd w:id="18"/>
-          <w:r>
-            <w:rPr>
-              <w:lang w:val="en-US"/>
-            </w:rPr>
-            <w:t xml:space="preserve"> </w:t>
-          </w:r>
-          <w:r>
-            <w:rPr>
-              <w:i/>
-              <w:lang w:val="en-US"/>
-            </w:rPr>
-            <w:t xml:space="preserve">International Business Review </w:t>
-          </w:r>
-          <w:r>
-            <w:rPr>
-              <w:lang w:val="en-US"/>
-            </w:rPr>
-            <w:t>9 (2), pp. 163–190. DOI: 10.1016/S0969-5931(99)00035-9.</w:t>
+          <w:bookmarkStart w:id="17" w:name="_CTVL001612aafa2fbb34e2f90db0dd7fa991505"/>
+          <w:r>
+            <w:rPr>
+              <w:lang w:val="en-US"/>
+            </w:rPr>
+            <w:t xml:space="preserve">Brandt, Thorsten (2006): </w:t>
+          </w:r>
+          <w:proofErr w:type="spellStart"/>
+          <w:r>
+            <w:rPr>
+              <w:lang w:val="en-US"/>
+            </w:rPr>
+            <w:t>Liberalisation</w:t>
+          </w:r>
+          <w:proofErr w:type="spellEnd"/>
+          <w:r>
+            <w:rPr>
+              <w:lang w:val="en-US"/>
+            </w:rPr>
+            <w:t xml:space="preserve">, </w:t>
+          </w:r>
+          <w:proofErr w:type="spellStart"/>
+          <w:r>
+            <w:rPr>
+              <w:lang w:val="en-US"/>
+            </w:rPr>
+            <w:t>privatisation</w:t>
+          </w:r>
+          <w:proofErr w:type="spellEnd"/>
+          <w:r>
+            <w:rPr>
+              <w:lang w:val="en-US"/>
+            </w:rPr>
+            <w:t xml:space="preserve"> and regulation in the German electricity sector.</w:t>
           </w:r>
         </w:p>
         <w:p>
@@ -10875,26 +12045,33 @@
               <w:lang w:val="en-US"/>
             </w:rPr>
           </w:pPr>
-          <w:bookmarkStart w:id="19" w:name="_CTVL0011771f1af1eaf41f7bbcf851f2b54d3dd"/>
-          <w:r>
-            <w:rPr>
-              <w:lang w:val="en-US"/>
-            </w:rPr>
-            <w:t xml:space="preserve">Dunning, John H.; Lundan, Sarianna M. (2008): Multinational enterprises and the global economy. 2nd ed. </w:t>
-          </w:r>
-          <w:proofErr w:type="gramStart"/>
-          <w:r>
-            <w:rPr>
-              <w:lang w:val="en-US"/>
-            </w:rPr>
-            <w:t>/  John</w:t>
-          </w:r>
-          <w:proofErr w:type="gramEnd"/>
-          <w:r>
-            <w:rPr>
-              <w:lang w:val="en-US"/>
-            </w:rPr>
-            <w:t xml:space="preserve"> H. Dunning and Sarianna M. Lundan. Cheltenham: Edward Elgar.</w:t>
+          <w:bookmarkStart w:id="18" w:name="_CTVL001a0eb217b853b426fa36067e88db0cd02"/>
+          <w:bookmarkEnd w:id="17"/>
+          <w:r>
+            <w:rPr>
+              <w:lang w:val="en-US"/>
+            </w:rPr>
+            <w:t>Buckley, Peter J. (2011): The theory of international business pre-Hymer. In</w:t>
+          </w:r>
+          <w:bookmarkEnd w:id="18"/>
+          <w:r>
+            <w:rPr>
+              <w:lang w:val="en-US"/>
+            </w:rPr>
+            <w:t xml:space="preserve"> </w:t>
+          </w:r>
+          <w:r>
+            <w:rPr>
+              <w:i/>
+              <w:lang w:val="en-US"/>
+            </w:rPr>
+            <w:t xml:space="preserve">Journal of World Business </w:t>
+          </w:r>
+          <w:r>
+            <w:rPr>
+              <w:lang w:val="en-US"/>
+            </w:rPr>
+            <w:t>46 (1), pp. 61–73. DOI: 10.1016/j.jwb.2010.05.018.</w:t>
           </w:r>
         </w:p>
         <w:p>
@@ -10904,118 +12081,84 @@
               <w:lang w:val="en-US"/>
             </w:rPr>
           </w:pPr>
-          <w:bookmarkStart w:id="20" w:name="_CTVL00108c094efe2bd4929921c43fbf50476a9"/>
+          <w:bookmarkStart w:id="19" w:name="_CTVL00187e04090f0d34d9cb478f544670e8566"/>
+          <w:r>
+            <w:rPr>
+              <w:lang w:val="en-US"/>
+            </w:rPr>
+            <w:t>Caves, Richard E. (1974): Multinational Firms, Competition, and Productivity in Host-Country Markets. In</w:t>
+          </w:r>
           <w:bookmarkEnd w:id="19"/>
           <w:r>
             <w:rPr>
               <w:lang w:val="en-US"/>
             </w:rPr>
-            <w:t xml:space="preserve">Garcia-Bernardo, Javier; </w:t>
+            <w:t xml:space="preserve"> </w:t>
           </w:r>
           <w:proofErr w:type="spellStart"/>
           <w:r>
             <w:rPr>
-              <w:lang w:val="en-US"/>
-            </w:rPr>
-            <w:t>Fichtner</w:t>
+              <w:i/>
+              <w:lang w:val="en-US"/>
+            </w:rPr>
+            <w:t>Economica</w:t>
           </w:r>
           <w:proofErr w:type="spellEnd"/>
           <w:r>
             <w:rPr>
-              <w:lang w:val="en-US"/>
-            </w:rPr>
-            <w:t xml:space="preserve">, Jan; Takes, Frank W.; Heemskerk, </w:t>
-          </w:r>
-          <w:proofErr w:type="spellStart"/>
-          <w:r>
-            <w:rPr>
-              <w:lang w:val="en-US"/>
-            </w:rPr>
-            <w:t>Eelke</w:t>
-          </w:r>
-          <w:proofErr w:type="spellEnd"/>
-          <w:r>
-            <w:rPr>
-              <w:lang w:val="en-US"/>
-            </w:rPr>
-            <w:t xml:space="preserve"> M. (2017): Uncovering Offshore Financial Centers: Conduits and Sinks in the Global Corporate Ownership Network. In</w:t>
-          </w:r>
-          <w:bookmarkEnd w:id="20"/>
-          <w:r>
-            <w:rPr>
+              <w:i/>
               <w:lang w:val="en-US"/>
             </w:rPr>
             <w:t xml:space="preserve"> </w:t>
           </w:r>
           <w:r>
             <w:rPr>
-              <w:i/>
-              <w:lang w:val="en-US"/>
-            </w:rPr>
-            <w:t>Scientific reports</w:t>
-          </w:r>
-          <w:r>
-            <w:rPr>
-              <w:lang w:val="en-US"/>
-            </w:rPr>
-            <w:t>, p. 6246. DOI: 10.1038/s41598-017-06322-9.</w:t>
+              <w:lang w:val="en-US"/>
+            </w:rPr>
+            <w:t>41 (162), p. 176. DOI: 10.2307/2553765.</w:t>
           </w:r>
         </w:p>
         <w:p>
           <w:pPr>
             <w:pStyle w:val="CitaviBibliographyEntry"/>
             <w:rPr>
-              <w:lang w:val="de-DE"/>
+              <w:lang w:val="en-US"/>
             </w:rPr>
           </w:pPr>
-          <w:bookmarkStart w:id="21" w:name="_CTVL001641a4811e9c84998806c5eadae5d91e6"/>
+          <w:bookmarkStart w:id="20" w:name="_CTVL001f3db48f79d444b2f83fae9ab325119fd"/>
+          <w:r>
+            <w:rPr>
+              <w:lang w:val="en-US"/>
+            </w:rPr>
+            <w:t xml:space="preserve">Charlton, Andrew (2003): INCENTIVE BIDDING FOR MOBILE </w:t>
+          </w:r>
+          <w:proofErr w:type="gramStart"/>
+          <w:r>
+            <w:rPr>
+              <w:lang w:val="en-US"/>
+            </w:rPr>
+            <w:t>INVESTMENT :</w:t>
+          </w:r>
+          <w:proofErr w:type="gramEnd"/>
+          <w:r>
+            <w:rPr>
+              <w:lang w:val="en-US"/>
+            </w:rPr>
+            <w:t xml:space="preserve"> ECONOMIC CONSEQUENCES AND POTENTIAL RESPONSES: OECD; </w:t>
+          </w:r>
           <w:proofErr w:type="spellStart"/>
           <w:r>
             <w:rPr>
               <w:lang w:val="en-US"/>
             </w:rPr>
-            <w:t>Grosskurth</w:t>
+            <w:t>en</w:t>
           </w:r>
           <w:proofErr w:type="spellEnd"/>
           <w:r>
             <w:rPr>
               <w:lang w:val="en-US"/>
             </w:rPr>
-            <w:t xml:space="preserve">, Philipp (2019): MNE and where to find them: An intertemporal perspective on the global ownership network. </w:t>
-          </w:r>
-          <w:r>
-            <w:rPr>
-              <w:lang w:val="de-DE"/>
-            </w:rPr>
-            <w:t xml:space="preserve">Essen: RWI - Leibniz-Institut für Wirtschaftsforschung (Ruhr </w:t>
-          </w:r>
-          <w:proofErr w:type="spellStart"/>
-          <w:r>
-            <w:rPr>
-              <w:lang w:val="de-DE"/>
-            </w:rPr>
-            <w:t>Economic</w:t>
-          </w:r>
-          <w:proofErr w:type="spellEnd"/>
-          <w:r>
-            <w:rPr>
-              <w:lang w:val="de-DE"/>
-            </w:rPr>
-            <w:t xml:space="preserve"> </w:t>
-          </w:r>
-          <w:proofErr w:type="spellStart"/>
-          <w:r>
-            <w:rPr>
-              <w:lang w:val="de-DE"/>
-            </w:rPr>
-            <w:t>PapersUR</w:t>
-          </w:r>
-          <w:proofErr w:type="spellEnd"/>
-          <w:r>
-            <w:rPr>
-              <w:lang w:val="de-DE"/>
-            </w:rPr>
-            <w:t xml:space="preserve"> - https://www.econstor.eu/handle/10419/205154, 825).</w:t>
+            <w:t xml:space="preserve"> (203). Available online at https://www.oecd-ilibrary.org/content/paper/864178271805?crawler=true.</w:t>
           </w:r>
         </w:p>
         <w:p>
@@ -11025,47 +12168,27 @@
               <w:lang w:val="en-US"/>
             </w:rPr>
           </w:pPr>
-          <w:bookmarkStart w:id="22" w:name="_CTVL001b483c42afeab4a55887d4b5e01b1ea46"/>
-          <w:bookmarkEnd w:id="21"/>
-          <w:r>
-            <w:rPr>
-              <w:lang w:val="en-US"/>
-            </w:rPr>
-            <w:t xml:space="preserve">Hall, Stephen; </w:t>
-          </w:r>
-          <w:proofErr w:type="spellStart"/>
-          <w:r>
-            <w:rPr>
-              <w:lang w:val="en-US"/>
-            </w:rPr>
-            <w:t>Foxon</w:t>
-          </w:r>
-          <w:proofErr w:type="spellEnd"/>
-          <w:r>
-            <w:rPr>
-              <w:lang w:val="en-US"/>
-            </w:rPr>
-            <w:t>, Timothy J.; Bolton, Ronan (2016): Financing the civic energy sector: How financial institutions affect ownership models in Germany and the United Kingdom. In</w:t>
-          </w:r>
-          <w:bookmarkEnd w:id="22"/>
-          <w:r>
-            <w:rPr>
-              <w:lang w:val="en-US"/>
-            </w:rPr>
-            <w:t xml:space="preserve"> </w:t>
-          </w:r>
-          <w:r>
-            <w:rPr>
-              <w:i/>
-              <w:lang w:val="en-US"/>
-            </w:rPr>
-            <w:t xml:space="preserve">Energy Research &amp; Social Science </w:t>
-          </w:r>
-          <w:r>
-            <w:rPr>
-              <w:lang w:val="en-US"/>
-            </w:rPr>
-            <w:t>12, pp. 5–15. DOI: 10.1016/j.erss.2015.11.004.</w:t>
+          <w:bookmarkStart w:id="21" w:name="_CTVL0014a43b9c8f22949e3b3796344bff91613"/>
+          <w:bookmarkEnd w:id="20"/>
+          <w:r>
+            <w:rPr>
+              <w:lang w:val="en-US"/>
+            </w:rPr>
+            <w:t xml:space="preserve">Dunning, John H. (1977): Trade, location of economic activity and the MNE: A search for an eclectic approach. </w:t>
+          </w:r>
+          <w:proofErr w:type="gramStart"/>
+          <w:r>
+            <w:rPr>
+              <w:lang w:val="en-US"/>
+            </w:rPr>
+            <w:t>In :</w:t>
+          </w:r>
+          <w:proofErr w:type="gramEnd"/>
+          <w:r>
+            <w:rPr>
+              <w:lang w:val="en-US"/>
+            </w:rPr>
+            <w:t xml:space="preserve"> The international allocation of economic activity: Springer, pp. 395–418.</w:t>
           </w:r>
         </w:p>
         <w:p>
@@ -11075,28 +12198,15 @@
               <w:lang w:val="en-US"/>
             </w:rPr>
           </w:pPr>
-          <w:bookmarkStart w:id="23" w:name="_CTVL00172535d4498614b108779d95efe1d4693"/>
-          <w:r>
-            <w:rPr>
-              <w:lang w:val="en-US"/>
-            </w:rPr>
-            <w:t xml:space="preserve">Hanlon, Michelle; Maydew, Edward L.; </w:t>
-          </w:r>
-          <w:proofErr w:type="spellStart"/>
-          <w:r>
-            <w:rPr>
-              <w:lang w:val="en-US"/>
-            </w:rPr>
-            <w:t>Thornrock</w:t>
-          </w:r>
-          <w:proofErr w:type="spellEnd"/>
-          <w:r>
-            <w:rPr>
-              <w:lang w:val="en-US"/>
-            </w:rPr>
-            <w:t>, Jacob R. (2015): Taking the Long Way Home: U.S. Tax Evasion and Offshore Investments in U.S. Equity and Debt Markets. In</w:t>
-          </w:r>
-          <w:bookmarkEnd w:id="23"/>
+          <w:bookmarkStart w:id="22" w:name="_CTVL00145eb0af1e0434628b403294bbb491b5a"/>
+          <w:bookmarkEnd w:id="21"/>
+          <w:r>
+            <w:rPr>
+              <w:lang w:val="en-US"/>
+            </w:rPr>
+            <w:t>Dunning, John H. (2000): The eclectic paradigm as an envelope for economic and business theories of MNE activity. In</w:t>
+          </w:r>
+          <w:bookmarkEnd w:id="22"/>
           <w:r>
             <w:rPr>
               <w:lang w:val="en-US"/>
@@ -11108,13 +12218,13 @@
               <w:i/>
               <w:lang w:val="en-US"/>
             </w:rPr>
-            <w:t xml:space="preserve">The Journal of Finance </w:t>
-          </w:r>
-          <w:r>
-            <w:rPr>
-              <w:lang w:val="en-US"/>
-            </w:rPr>
-            <w:t>70 (1), pp. 257–287. DOI: 10.1111/jofi.12120.</w:t>
+            <w:t xml:space="preserve">International Business Review </w:t>
+          </w:r>
+          <w:r>
+            <w:rPr>
+              <w:lang w:val="en-US"/>
+            </w:rPr>
+            <w:t>9 (2), pp. 163–190. DOI: 10.1016/S0969-5931(99)00035-9.</w:t>
           </w:r>
         </w:p>
         <w:p>
@@ -11124,12 +12234,26 @@
               <w:lang w:val="en-US"/>
             </w:rPr>
           </w:pPr>
-          <w:bookmarkStart w:id="24" w:name="_CTVL00149401c394605443aa6077b0eb55db770"/>
-          <w:r>
-            <w:rPr>
-              <w:lang w:val="en-US"/>
-            </w:rPr>
-            <w:t>Hymer, Stephen H. (1976): The international operations of national firms, a study of direct foreign investment. The international operations of national firms, a study of direct foreign investment. Massachusetts Institute of Technology. Available online at https://dspace.mit.edu/handle/1721.1/27375.</w:t>
+          <w:bookmarkStart w:id="23" w:name="_CTVL0011771f1af1eaf41f7bbcf851f2b54d3dd"/>
+          <w:r>
+            <w:rPr>
+              <w:lang w:val="en-US"/>
+            </w:rPr>
+            <w:t xml:space="preserve">Dunning, John H.; Lundan, Sarianna M. (2008): Multinational enterprises and the global economy. 2nd ed. </w:t>
+          </w:r>
+          <w:proofErr w:type="gramStart"/>
+          <w:r>
+            <w:rPr>
+              <w:lang w:val="en-US"/>
+            </w:rPr>
+            <w:t>/  John</w:t>
+          </w:r>
+          <w:proofErr w:type="gramEnd"/>
+          <w:r>
+            <w:rPr>
+              <w:lang w:val="en-US"/>
+            </w:rPr>
+            <w:t xml:space="preserve"> H. Dunning and Sarianna M. Lundan. Cheltenham: Edward Elgar.</w:t>
           </w:r>
         </w:p>
         <w:p>
@@ -11139,33 +12263,19 @@
               <w:lang w:val="en-US"/>
             </w:rPr>
           </w:pPr>
-          <w:bookmarkStart w:id="25" w:name="_CTVL0013b62c7f7e9b548d4b0a4eb9fc71bdd80"/>
+          <w:bookmarkStart w:id="24" w:name="_CTVL001c728fce7d59647a8892bc6a741ddfa1d"/>
+          <w:bookmarkEnd w:id="23"/>
+          <w:r>
+            <w:rPr>
+              <w:lang w:val="en-US"/>
+            </w:rPr>
+            <w:t>Elkins, Zachary; Guzman, Andrew T.; Simmons, Beth A. (2006): Competing for Capital: The Diffusion of Bilateral Investment Treaties, 1960–2000. In</w:t>
+          </w:r>
           <w:bookmarkEnd w:id="24"/>
           <w:r>
             <w:rPr>
               <w:lang w:val="en-US"/>
             </w:rPr>
-            <w:t xml:space="preserve">Jensen, Michael C.; </w:t>
-          </w:r>
-          <w:proofErr w:type="spellStart"/>
-          <w:r>
-            <w:rPr>
-              <w:lang w:val="en-US"/>
-            </w:rPr>
-            <w:t>Meckling</w:t>
-          </w:r>
-          <w:proofErr w:type="spellEnd"/>
-          <w:r>
-            <w:rPr>
-              <w:lang w:val="en-US"/>
-            </w:rPr>
-            <w:t>, William H. (1976): Theory of the firm: Managerial behavior, agency costs and ownership structure. In</w:t>
-          </w:r>
-          <w:bookmarkEnd w:id="25"/>
-          <w:r>
-            <w:rPr>
-              <w:lang w:val="en-US"/>
-            </w:rPr>
             <w:t xml:space="preserve"> </w:t>
           </w:r>
           <w:r>
@@ -11173,27 +12283,13 @@
               <w:i/>
               <w:lang w:val="en-US"/>
             </w:rPr>
-            <w:t xml:space="preserve">Journal of Financial Economics </w:t>
-          </w:r>
-          <w:r>
-            <w:rPr>
-              <w:lang w:val="en-US"/>
-            </w:rPr>
-            <w:t>3 (4), pp. 305–360. DOI: 10.1016/0304-405</w:t>
-          </w:r>
-          <w:proofErr w:type="gramStart"/>
-          <w:r>
-            <w:rPr>
-              <w:lang w:val="en-US"/>
-            </w:rPr>
-            <w:t>X(</w:t>
-          </w:r>
-          <w:proofErr w:type="gramEnd"/>
-          <w:r>
-            <w:rPr>
-              <w:lang w:val="en-US"/>
-            </w:rPr>
-            <w:t>76)90026-X.</w:t>
+            <w:t xml:space="preserve">Int Org </w:t>
+          </w:r>
+          <w:r>
+            <w:rPr>
+              <w:lang w:val="en-US"/>
+            </w:rPr>
+            <w:t>60 (04). DOI: 10.1017/S0020818306060279.</w:t>
           </w:r>
         </w:p>
         <w:p>
@@ -11203,22 +12299,22 @@
               <w:lang w:val="en-US"/>
             </w:rPr>
           </w:pPr>
-          <w:bookmarkStart w:id="26" w:name="_CTVL001313eb135c8e74a32b2c7fecd7e93659f"/>
+          <w:bookmarkStart w:id="25" w:name="_CTVL00100c1b8028e5642deb4332c6474792faf"/>
           <w:proofErr w:type="spellStart"/>
           <w:r>
             <w:rPr>
               <w:lang w:val="en-US"/>
             </w:rPr>
-            <w:t>Johanson</w:t>
+            <w:t>Fagre</w:t>
           </w:r>
           <w:proofErr w:type="spellEnd"/>
           <w:r>
             <w:rPr>
               <w:lang w:val="en-US"/>
             </w:rPr>
-            <w:t>, Jan; Vahlne, Jan-Erik (1977): The Internationalization Process of the Firm—A Model of Knowledge Development and Increasing Foreign Market Commitments. In</w:t>
-          </w:r>
-          <w:bookmarkEnd w:id="26"/>
+            <w:t>, Nathan; Wells, Louis T. (1982): Bargaining Power of Multinationals and Host Governments. In</w:t>
+          </w:r>
+          <w:bookmarkEnd w:id="25"/>
           <w:r>
             <w:rPr>
               <w:lang w:val="en-US"/>
@@ -11236,7 +12332,7 @@
             <w:rPr>
               <w:lang w:val="en-US"/>
             </w:rPr>
-            <w:t>8 (1), pp. 23–32. DOI: 10.1057/palgrave.jibs.8490676.</w:t>
+            <w:t>13 (2), pp. 9–23. DOI: 10.1057/palgrave.jibs.8490547.</w:t>
           </w:r>
         </w:p>
         <w:p>
@@ -11246,48 +12342,117 @@
               <w:lang w:val="en-US"/>
             </w:rPr>
           </w:pPr>
-          <w:bookmarkStart w:id="27" w:name="_CTVL001050b7873d4024a23b3c1d2c261053b6d"/>
-          <w:r>
-            <w:rPr>
-              <w:lang w:val="en-US"/>
-            </w:rPr>
-            <w:t>Kennedy, Peter (2008): A guide to econometrics. 6th ed. Oxford: Blackwell.</w:t>
+          <w:bookmarkStart w:id="26" w:name="_CTVL00108c094efe2bd4929921c43fbf50476a9"/>
+          <w:r>
+            <w:rPr>
+              <w:lang w:val="en-US"/>
+            </w:rPr>
+            <w:t xml:space="preserve">Garcia-Bernardo, Javier; </w:t>
+          </w:r>
+          <w:proofErr w:type="spellStart"/>
+          <w:r>
+            <w:rPr>
+              <w:lang w:val="en-US"/>
+            </w:rPr>
+            <w:t>Fichtner</w:t>
+          </w:r>
+          <w:proofErr w:type="spellEnd"/>
+          <w:r>
+            <w:rPr>
+              <w:lang w:val="en-US"/>
+            </w:rPr>
+            <w:t xml:space="preserve">, Jan; Takes, Frank W.; Heemskerk, </w:t>
+          </w:r>
+          <w:proofErr w:type="spellStart"/>
+          <w:r>
+            <w:rPr>
+              <w:lang w:val="en-US"/>
+            </w:rPr>
+            <w:t>Eelke</w:t>
+          </w:r>
+          <w:proofErr w:type="spellEnd"/>
+          <w:r>
+            <w:rPr>
+              <w:lang w:val="en-US"/>
+            </w:rPr>
+            <w:t xml:space="preserve"> M. (2017): Uncovering Offshore Financial Centers: Conduits and Sinks in the Global Corporate Ownership Network. In</w:t>
+          </w:r>
+          <w:bookmarkEnd w:id="26"/>
+          <w:r>
+            <w:rPr>
+              <w:lang w:val="en-US"/>
+            </w:rPr>
+            <w:t xml:space="preserve"> </w:t>
+          </w:r>
+          <w:r>
+            <w:rPr>
+              <w:i/>
+              <w:lang w:val="en-US"/>
+            </w:rPr>
+            <w:t>Scientific reports</w:t>
+          </w:r>
+          <w:r>
+            <w:rPr>
+              <w:lang w:val="en-US"/>
+            </w:rPr>
+            <w:t>, p. 6246. DOI: 10.1038/s41598-017-06322-9.</w:t>
           </w:r>
         </w:p>
         <w:p>
           <w:pPr>
             <w:pStyle w:val="CitaviBibliographyEntry"/>
             <w:rPr>
-              <w:lang w:val="en-US"/>
+              <w:lang w:val="de-DE"/>
             </w:rPr>
           </w:pPr>
-          <w:bookmarkStart w:id="28" w:name="_CTVL00181e59c683b344f7384772d015c98b33f"/>
-          <w:bookmarkEnd w:id="27"/>
-          <w:r>
-            <w:rPr>
-              <w:lang w:val="en-US"/>
-            </w:rPr>
-            <w:t>Krugman, Paul (1991): Increasing Returns and Economic Geography. In</w:t>
-          </w:r>
-          <w:bookmarkEnd w:id="28"/>
-          <w:r>
-            <w:rPr>
-              <w:lang w:val="en-US"/>
+          <w:bookmarkStart w:id="27" w:name="_CTVL001641a4811e9c84998806c5eadae5d91e6"/>
+          <w:proofErr w:type="spellStart"/>
+          <w:r>
+            <w:rPr>
+              <w:lang w:val="en-US"/>
+            </w:rPr>
+            <w:t>Grosskurth</w:t>
+          </w:r>
+          <w:proofErr w:type="spellEnd"/>
+          <w:r>
+            <w:rPr>
+              <w:lang w:val="en-US"/>
+            </w:rPr>
+            <w:t xml:space="preserve">, Philipp (2019): MNE and where to find them: An intertemporal perspective on the global ownership network. </w:t>
+          </w:r>
+          <w:r>
+            <w:rPr>
+              <w:lang w:val="de-DE"/>
+            </w:rPr>
+            <w:t xml:space="preserve">Essen: RWI - Leibniz-Institut für Wirtschaftsforschung (Ruhr </w:t>
+          </w:r>
+          <w:proofErr w:type="spellStart"/>
+          <w:r>
+            <w:rPr>
+              <w:lang w:val="de-DE"/>
+            </w:rPr>
+            <w:t>Economic</w:t>
+          </w:r>
+          <w:proofErr w:type="spellEnd"/>
+          <w:r>
+            <w:rPr>
+              <w:lang w:val="de-DE"/>
             </w:rPr>
             <w:t xml:space="preserve"> </w:t>
           </w:r>
-          <w:r>
-            <w:rPr>
-              <w:i/>
-              <w:lang w:val="en-US"/>
-            </w:rPr>
-            <w:t xml:space="preserve">Journal of Political Economy </w:t>
-          </w:r>
-          <w:r>
-            <w:rPr>
-              <w:lang w:val="en-US"/>
-            </w:rPr>
-            <w:t>99 (3), pp. 483–499. DOI: 10.1086/261763.</w:t>
+          <w:proofErr w:type="spellStart"/>
+          <w:r>
+            <w:rPr>
+              <w:lang w:val="de-DE"/>
+            </w:rPr>
+            <w:t>PapersUR</w:t>
+          </w:r>
+          <w:proofErr w:type="spellEnd"/>
+          <w:r>
+            <w:rPr>
+              <w:lang w:val="de-DE"/>
+            </w:rPr>
+            <w:t xml:space="preserve"> - https://www.econstor.eu/handle/10419/205154, 825).</w:t>
           </w:r>
         </w:p>
         <w:p>
@@ -11297,15 +12462,29 @@
               <w:lang w:val="en-US"/>
             </w:rPr>
           </w:pPr>
-          <w:bookmarkStart w:id="29" w:name="_CTVL001ca7bf1c6dbec415a8b2fc63a55b15b9f"/>
-          <w:r>
-            <w:rPr>
-              <w:lang w:val="en-US"/>
-            </w:rPr>
-            <w:lastRenderedPageBreak/>
-            <w:t>Lessard, Donald R. (1976): World, Country, and Industry Relationships in Equity Returns: Implications for Risk Reduction through International Diversification. In</w:t>
-          </w:r>
-          <w:bookmarkEnd w:id="29"/>
+          <w:bookmarkStart w:id="28" w:name="_CTVL001b483c42afeab4a55887d4b5e01b1ea46"/>
+          <w:bookmarkEnd w:id="27"/>
+          <w:r>
+            <w:rPr>
+              <w:lang w:val="en-US"/>
+            </w:rPr>
+            <w:t xml:space="preserve">Hall, Stephen; </w:t>
+          </w:r>
+          <w:proofErr w:type="spellStart"/>
+          <w:r>
+            <w:rPr>
+              <w:lang w:val="en-US"/>
+            </w:rPr>
+            <w:t>Foxon</w:t>
+          </w:r>
+          <w:proofErr w:type="spellEnd"/>
+          <w:r>
+            <w:rPr>
+              <w:lang w:val="en-US"/>
+            </w:rPr>
+            <w:t>, Timothy J.; Bolton, Ronan (2016): Financing the civic energy sector: How financial institutions affect ownership models in Germany and the United Kingdom. In</w:t>
+          </w:r>
+          <w:bookmarkEnd w:id="28"/>
           <w:r>
             <w:rPr>
               <w:lang w:val="en-US"/>
@@ -11317,27 +12496,13 @@
               <w:i/>
               <w:lang w:val="en-US"/>
             </w:rPr>
-            <w:t xml:space="preserve">Financial Analysts Journal </w:t>
-          </w:r>
-          <w:r>
-            <w:rPr>
-              <w:lang w:val="en-US"/>
-            </w:rPr>
-            <w:t>32 (1), pp. 32–38. DOI: 10.2469/</w:t>
-          </w:r>
-          <w:proofErr w:type="gramStart"/>
-          <w:r>
-            <w:rPr>
-              <w:lang w:val="en-US"/>
-            </w:rPr>
-            <w:t>faj.v32.n</w:t>
-          </w:r>
-          <w:proofErr w:type="gramEnd"/>
-          <w:r>
-            <w:rPr>
-              <w:lang w:val="en-US"/>
-            </w:rPr>
-            <w:t>1.32.</w:t>
+            <w:t xml:space="preserve">Energy Research &amp; Social Science </w:t>
+          </w:r>
+          <w:r>
+            <w:rPr>
+              <w:lang w:val="en-US"/>
+            </w:rPr>
+            <w:t>12, pp. 5–15. DOI: 10.1016/j.erss.2015.11.004.</w:t>
           </w:r>
         </w:p>
         <w:p>
@@ -11347,56 +12512,29 @@
               <w:lang w:val="en-US"/>
             </w:rPr>
           </w:pPr>
-          <w:bookmarkStart w:id="30" w:name="_CTVL0019152dbd6e8a647fe8eea399da9b3fe8e"/>
-          <w:r>
-            <w:rPr>
-              <w:lang w:val="en-US"/>
-            </w:rPr>
-            <w:t xml:space="preserve">Li, </w:t>
+          <w:bookmarkStart w:id="29" w:name="_CTVL00172535d4498614b108779d95efe1d4693"/>
+          <w:r>
+            <w:rPr>
+              <w:lang w:val="en-US"/>
+            </w:rPr>
+            <w:lastRenderedPageBreak/>
+            <w:t xml:space="preserve">Hanlon, Michelle; Maydew, Edward L.; </w:t>
           </w:r>
           <w:proofErr w:type="spellStart"/>
           <w:r>
             <w:rPr>
               <w:lang w:val="en-US"/>
             </w:rPr>
-            <w:t>Huajiao</w:t>
+            <w:t>Thornrock</w:t>
           </w:r>
           <w:proofErr w:type="spellEnd"/>
           <w:r>
             <w:rPr>
               <w:lang w:val="en-US"/>
             </w:rPr>
-            <w:t xml:space="preserve">; An, </w:t>
-          </w:r>
-          <w:proofErr w:type="spellStart"/>
-          <w:r>
-            <w:rPr>
-              <w:lang w:val="en-US"/>
-            </w:rPr>
-            <w:t>Haizhong</w:t>
-          </w:r>
-          <w:proofErr w:type="spellEnd"/>
-          <w:r>
-            <w:rPr>
-              <w:lang w:val="en-US"/>
-            </w:rPr>
-            <w:t xml:space="preserve">; Fang, Wei; Wang, Yue; Zhong, </w:t>
-          </w:r>
-          <w:proofErr w:type="spellStart"/>
-          <w:r>
-            <w:rPr>
-              <w:lang w:val="en-US"/>
-            </w:rPr>
-            <w:t>Weiqiong</w:t>
-          </w:r>
-          <w:proofErr w:type="spellEnd"/>
-          <w:r>
-            <w:rPr>
-              <w:lang w:val="en-US"/>
-            </w:rPr>
-            <w:t>; Yan, Lili (2017): Global energy investment structure from the energy stock market perspective based on a Heterogeneous Complex Network Model. In</w:t>
-          </w:r>
-          <w:bookmarkEnd w:id="30"/>
+            <w:t>, Jacob R. (2015): Taking the Long Way Home: U.S. Tax Evasion and Offshore Investments in U.S. Equity and Debt Markets. In</w:t>
+          </w:r>
+          <w:bookmarkEnd w:id="29"/>
           <w:r>
             <w:rPr>
               <w:lang w:val="en-US"/>
@@ -11408,13 +12546,13 @@
               <w:i/>
               <w:lang w:val="en-US"/>
             </w:rPr>
-            <w:t xml:space="preserve">Applied Energy </w:t>
-          </w:r>
-          <w:r>
-            <w:rPr>
-              <w:lang w:val="en-US"/>
-            </w:rPr>
-            <w:t>194, pp. 648–657. DOI: 10.1016/j.apenergy.2016.05.062.</w:t>
+            <w:t xml:space="preserve">The Journal of Finance </w:t>
+          </w:r>
+          <w:r>
+            <w:rPr>
+              <w:lang w:val="en-US"/>
+            </w:rPr>
+            <w:t>70 (1), pp. 257–287. DOI: 10.1111/jofi.12120.</w:t>
           </w:r>
         </w:p>
         <w:p>
@@ -11424,48 +12562,12 @@
               <w:lang w:val="en-US"/>
             </w:rPr>
           </w:pPr>
-          <w:bookmarkStart w:id="31" w:name="_CTVL001c3d697edb7bf4c2881b99bdee306168c"/>
-          <w:proofErr w:type="spellStart"/>
-          <w:r>
-            <w:rPr>
-              <w:lang w:val="en-US"/>
-            </w:rPr>
-            <w:t>Loomer</w:t>
-          </w:r>
-          <w:proofErr w:type="spellEnd"/>
-          <w:r>
-            <w:rPr>
-              <w:lang w:val="en-US"/>
-            </w:rPr>
-            <w:t xml:space="preserve">, Geoffrey; </w:t>
-          </w:r>
-          <w:proofErr w:type="spellStart"/>
-          <w:r>
-            <w:rPr>
-              <w:lang w:val="en-US"/>
-            </w:rPr>
-            <w:t>Maffini</w:t>
-          </w:r>
-          <w:proofErr w:type="spellEnd"/>
-          <w:r>
-            <w:rPr>
-              <w:lang w:val="en-US"/>
-            </w:rPr>
-            <w:t xml:space="preserve">, </w:t>
-          </w:r>
-          <w:proofErr w:type="spellStart"/>
-          <w:r>
-            <w:rPr>
-              <w:lang w:val="en-US"/>
-            </w:rPr>
-            <w:t>Giorgia</w:t>
-          </w:r>
-          <w:proofErr w:type="spellEnd"/>
-          <w:r>
-            <w:rPr>
-              <w:lang w:val="en-US"/>
-            </w:rPr>
-            <w:t xml:space="preserve"> (2009): Tax havens and the financial crisis. Available online at http://eureka.sbs.ox.ac.uk/3554/1/taxhavensandthefinancialcrisis.pdf.</w:t>
+          <w:bookmarkStart w:id="30" w:name="_CTVL00149401c394605443aa6077b0eb55db770"/>
+          <w:r>
+            <w:rPr>
+              <w:lang w:val="en-US"/>
+            </w:rPr>
+            <w:t>Hymer, Stephen H. (1976): The international operations of national firms, a study of direct foreign investment. The international operations of national firms, a study of direct foreign investment. Massachusetts Institute of Technology. Available online at https://dspace.mit.edu/handle/1721.1/27375.</w:t>
           </w:r>
         </w:p>
         <w:p>
@@ -11475,13 +12577,61 @@
               <w:lang w:val="en-US"/>
             </w:rPr>
           </w:pPr>
-          <w:bookmarkStart w:id="32" w:name="_CTVL0015990fc939e7e4e2f90cb6d4593be9e40"/>
+          <w:bookmarkStart w:id="31" w:name="_CTVL0013b62c7f7e9b548d4b0a4eb9fc71bdd80"/>
+          <w:bookmarkEnd w:id="30"/>
+          <w:r>
+            <w:rPr>
+              <w:lang w:val="en-US"/>
+            </w:rPr>
+            <w:t xml:space="preserve">Jensen, Michael C.; </w:t>
+          </w:r>
+          <w:proofErr w:type="spellStart"/>
+          <w:r>
+            <w:rPr>
+              <w:lang w:val="en-US"/>
+            </w:rPr>
+            <w:t>Meckling</w:t>
+          </w:r>
+          <w:proofErr w:type="spellEnd"/>
+          <w:r>
+            <w:rPr>
+              <w:lang w:val="en-US"/>
+            </w:rPr>
+            <w:t>, William H. (1976): Theory of the firm: Managerial behavior, agency costs and ownership structure. In</w:t>
+          </w:r>
           <w:bookmarkEnd w:id="31"/>
           <w:r>
             <w:rPr>
               <w:lang w:val="en-US"/>
             </w:rPr>
-            <w:t>Mankiw, N. Gregory (2014): Principles of Economics: Cengage Learning.</w:t>
+            <w:t xml:space="preserve"> </w:t>
+          </w:r>
+          <w:r>
+            <w:rPr>
+              <w:i/>
+              <w:lang w:val="en-US"/>
+            </w:rPr>
+            <w:t xml:space="preserve">Journal of Financial Economics </w:t>
+          </w:r>
+          <w:r>
+            <w:rPr>
+              <w:lang w:val="en-US"/>
+            </w:rPr>
+            <w:t>3 (4), pp. 305–360. DOI: 10.1016/0304-405</w:t>
+          </w:r>
+          <w:proofErr w:type="gramStart"/>
+          <w:r>
+            <w:rPr>
+              <w:lang w:val="en-US"/>
+            </w:rPr>
+            <w:t>X(</w:t>
+          </w:r>
+          <w:proofErr w:type="gramEnd"/>
+          <w:r>
+            <w:rPr>
+              <w:lang w:val="en-US"/>
+            </w:rPr>
+            <w:t>76)90026-X.</w:t>
           </w:r>
         </w:p>
         <w:p>
@@ -11491,33 +12641,26 @@
               <w:lang w:val="en-US"/>
             </w:rPr>
           </w:pPr>
-          <w:bookmarkStart w:id="33" w:name="_CTVL0018f28ab9fd25b415db467ddf116111290"/>
+          <w:bookmarkStart w:id="32" w:name="_CTVL001313eb135c8e74a32b2c7fecd7e93659f"/>
+          <w:proofErr w:type="spellStart"/>
+          <w:r>
+            <w:rPr>
+              <w:lang w:val="en-US"/>
+            </w:rPr>
+            <w:t>Johanson</w:t>
+          </w:r>
+          <w:proofErr w:type="spellEnd"/>
+          <w:r>
+            <w:rPr>
+              <w:lang w:val="en-US"/>
+            </w:rPr>
+            <w:t>, Jan; Vahlne, Jan-Erik (1977): The Internationalization Process of the Firm—A Model of Knowledge Development and Increasing Foreign Market Commitments. In</w:t>
+          </w:r>
           <w:bookmarkEnd w:id="32"/>
           <w:r>
             <w:rPr>
               <w:lang w:val="en-US"/>
             </w:rPr>
-            <w:t xml:space="preserve">O’Donovan, James; Wagner, Hannes F.; </w:t>
-          </w:r>
-          <w:proofErr w:type="spellStart"/>
-          <w:r>
-            <w:rPr>
-              <w:lang w:val="en-US"/>
-            </w:rPr>
-            <w:t>Zeume</w:t>
-          </w:r>
-          <w:proofErr w:type="spellEnd"/>
-          <w:r>
-            <w:rPr>
-              <w:lang w:val="en-US"/>
-            </w:rPr>
-            <w:t>, Stefan (2019): The Value of Offshore Secrets: Evidence from the Panama Papers. In</w:t>
-          </w:r>
-          <w:bookmarkEnd w:id="33"/>
-          <w:r>
-            <w:rPr>
-              <w:lang w:val="en-US"/>
-            </w:rPr>
             <w:t xml:space="preserve"> </w:t>
           </w:r>
           <w:r>
@@ -11525,27 +12668,13 @@
               <w:i/>
               <w:lang w:val="en-US"/>
             </w:rPr>
-            <w:t xml:space="preserve">The Review of Financial Studies </w:t>
-          </w:r>
-          <w:r>
-            <w:rPr>
-              <w:lang w:val="en-US"/>
-            </w:rPr>
-            <w:t>32 (11), pp. 4117–4155. DOI: 10.1093/</w:t>
-          </w:r>
-          <w:proofErr w:type="spellStart"/>
-          <w:r>
-            <w:rPr>
-              <w:lang w:val="en-US"/>
-            </w:rPr>
-            <w:t>rfs</w:t>
-          </w:r>
-          <w:proofErr w:type="spellEnd"/>
-          <w:r>
-            <w:rPr>
-              <w:lang w:val="en-US"/>
-            </w:rPr>
-            <w:t>/hhz017.</w:t>
+            <w:t xml:space="preserve">J Int Bus Stud </w:t>
+          </w:r>
+          <w:r>
+            <w:rPr>
+              <w:lang w:val="en-US"/>
+            </w:rPr>
+            <w:t>8 (1), pp. 23–32. DOI: 10.1057/palgrave.jibs.8490676.</w:t>
           </w:r>
         </w:p>
         <w:p>
@@ -11555,46 +12684,12 @@
               <w:lang w:val="en-US"/>
             </w:rPr>
           </w:pPr>
-          <w:bookmarkStart w:id="34" w:name="_CTVL0014e82a079987949c4bb26ac4227fcf9c2"/>
-          <w:r>
-            <w:rPr>
-              <w:lang w:val="en-US"/>
-            </w:rPr>
-            <w:t xml:space="preserve">Ohlin, </w:t>
-          </w:r>
-          <w:proofErr w:type="spellStart"/>
-          <w:r>
-            <w:rPr>
-              <w:lang w:val="en-US"/>
-            </w:rPr>
-            <w:t>Bertil</w:t>
-          </w:r>
-          <w:proofErr w:type="spellEnd"/>
-          <w:r>
-            <w:rPr>
-              <w:lang w:val="en-US"/>
-            </w:rPr>
-            <w:t xml:space="preserve"> (1935): Interregional and International Trade. In</w:t>
-          </w:r>
-          <w:bookmarkEnd w:id="34"/>
-          <w:r>
-            <w:rPr>
-              <w:lang w:val="en-US"/>
-            </w:rPr>
-            <w:t xml:space="preserve"> </w:t>
-          </w:r>
-          <w:r>
-            <w:rPr>
-              <w:i/>
-              <w:lang w:val="en-US"/>
-            </w:rPr>
-            <w:t xml:space="preserve">Journal of the Royal Statistical Society </w:t>
-          </w:r>
-          <w:r>
-            <w:rPr>
-              <w:lang w:val="en-US"/>
-            </w:rPr>
-            <w:t>98 (4), p. 739. DOI: 10.2307/2342319.</w:t>
+          <w:bookmarkStart w:id="33" w:name="_CTVL001050b7873d4024a23b3c1d2c261053b6d"/>
+          <w:r>
+            <w:rPr>
+              <w:lang w:val="en-US"/>
+            </w:rPr>
+            <w:t>Kennedy, Peter (2008): A guide to econometrics. 6th ed. Oxford: Blackwell.</w:t>
           </w:r>
         </w:p>
         <w:p>
@@ -11604,14 +12699,23 @@
               <w:lang w:val="en-US"/>
             </w:rPr>
           </w:pPr>
-          <w:bookmarkStart w:id="35" w:name="_CTVL0012a4ebd99cc234909abe0e87aa150eec2"/>
-          <w:r>
-            <w:rPr>
-              <w:lang w:val="en-US"/>
-            </w:rPr>
-            <w:t>Penrose, Edith Tilton (1956): Foreign Investment and the Growth of the Firm. In</w:t>
-          </w:r>
-          <w:bookmarkEnd w:id="35"/>
+          <w:bookmarkStart w:id="34" w:name="_CTVL0015541c9e77c6d4b9682ea511c8030d8f3"/>
+          <w:bookmarkEnd w:id="33"/>
+          <w:proofErr w:type="spellStart"/>
+          <w:r>
+            <w:rPr>
+              <w:lang w:val="en-US"/>
+            </w:rPr>
+            <w:t>Kobrin</w:t>
+          </w:r>
+          <w:proofErr w:type="spellEnd"/>
+          <w:r>
+            <w:rPr>
+              <w:lang w:val="en-US"/>
+            </w:rPr>
+            <w:t>, Stephen J. (1987): Testing the bargaining hypothesis in the manufacturing sector in developing countries. In</w:t>
+          </w:r>
+          <w:bookmarkEnd w:id="34"/>
           <w:r>
             <w:rPr>
               <w:lang w:val="en-US"/>
@@ -11623,13 +12727,13 @@
               <w:i/>
               <w:lang w:val="en-US"/>
             </w:rPr>
-            <w:t xml:space="preserve">The Economic Journal </w:t>
-          </w:r>
-          <w:r>
-            <w:rPr>
-              <w:lang w:val="en-US"/>
-            </w:rPr>
-            <w:t>66 (262), p. 220. DOI: 10.2307/2227966.</w:t>
+            <w:t xml:space="preserve">Int Org </w:t>
+          </w:r>
+          <w:r>
+            <w:rPr>
+              <w:lang w:val="en-US"/>
+            </w:rPr>
+            <w:t>41 (4), pp. 609–638. DOI: 10.1017/s0020818300027624.</w:t>
           </w:r>
         </w:p>
         <w:p>
@@ -11639,68 +12743,34 @@
               <w:lang w:val="en-US"/>
             </w:rPr>
           </w:pPr>
-          <w:bookmarkStart w:id="36" w:name="_CTVL0016452097c28c5480db33d00b9b0ce4633"/>
+          <w:bookmarkStart w:id="35" w:name="_CTVL001718eb160b7b749e2b5b2718c0dc4edac"/>
           <w:proofErr w:type="spellStart"/>
           <w:r>
             <w:rPr>
               <w:lang w:val="en-US"/>
             </w:rPr>
-            <w:t>Ramb</w:t>
+            <w:t>Kobrin</w:t>
           </w:r>
           <w:proofErr w:type="spellEnd"/>
           <w:r>
             <w:rPr>
               <w:lang w:val="en-US"/>
             </w:rPr>
-            <w:t xml:space="preserve">, Fred; </w:t>
-          </w:r>
-          <w:proofErr w:type="spellStart"/>
-          <w:r>
-            <w:rPr>
-              <w:lang w:val="en-US"/>
-            </w:rPr>
-            <w:t>Weichenrieder</w:t>
-          </w:r>
-          <w:proofErr w:type="spellEnd"/>
-          <w:r>
-            <w:rPr>
-              <w:lang w:val="en-US"/>
-            </w:rPr>
-            <w:t xml:space="preserve">, </w:t>
-          </w:r>
-          <w:proofErr w:type="spellStart"/>
-          <w:r>
-            <w:rPr>
-              <w:lang w:val="en-US"/>
-            </w:rPr>
-            <w:t>Alfons</w:t>
-          </w:r>
-          <w:proofErr w:type="spellEnd"/>
-          <w:r>
-            <w:rPr>
-              <w:lang w:val="en-US"/>
-            </w:rPr>
-            <w:t xml:space="preserve"> J. (2005): Taxes and the Financial Structure of German Inward FDI. In</w:t>
-          </w:r>
-          <w:bookmarkEnd w:id="36"/>
-          <w:r>
-            <w:rPr>
-              <w:lang w:val="en-US"/>
-            </w:rPr>
-            <w:t xml:space="preserve"> </w:t>
-          </w:r>
-          <w:r>
-            <w:rPr>
-              <w:i/>
-              <w:lang w:val="en-US"/>
-            </w:rPr>
-            <w:t xml:space="preserve">Rev. World Econ. </w:t>
-          </w:r>
-          <w:r>
-            <w:rPr>
-              <w:lang w:val="en-US"/>
-            </w:rPr>
-            <w:t>141 (4), pp. 670–692. DOI: 10.1007/s10290-005-0051-7.</w:t>
+            <w:t xml:space="preserve">, Stephen J. (1999): The Architecture of Globalization: State Sovereignty in a Networked Global Economy. </w:t>
+          </w:r>
+          <w:proofErr w:type="gramStart"/>
+          <w:r>
+            <w:rPr>
+              <w:lang w:val="en-US"/>
+            </w:rPr>
+            <w:t>In :</w:t>
+          </w:r>
+          <w:proofErr w:type="gramEnd"/>
+          <w:r>
+            <w:rPr>
+              <w:lang w:val="en-US"/>
+            </w:rPr>
+            <w:t xml:space="preserve"> Governments, Globalization, and International Business: Oxford University Press, pp. 146–172.</w:t>
           </w:r>
         </w:p>
         <w:p>
@@ -11710,40 +12780,55 @@
               <w:lang w:val="en-US"/>
             </w:rPr>
           </w:pPr>
-          <w:bookmarkStart w:id="37" w:name="_CTVL0011ffa018fcbd34d7881939f42d06e1f77"/>
-          <w:r>
-            <w:rPr>
-              <w:lang w:val="en-US"/>
-            </w:rPr>
-            <w:t xml:space="preserve">Rugman, Alan M.; </w:t>
-          </w:r>
+          <w:bookmarkStart w:id="36" w:name="_CTVL0014a14b1e316084f71ae38777baf5bb305"/>
+          <w:bookmarkEnd w:id="35"/>
           <w:proofErr w:type="spellStart"/>
           <w:r>
             <w:rPr>
               <w:lang w:val="en-US"/>
             </w:rPr>
-            <w:t>Kobrin</w:t>
+            <w:t>Kosová</w:t>
           </w:r>
           <w:proofErr w:type="spellEnd"/>
           <w:r>
             <w:rPr>
               <w:lang w:val="en-US"/>
             </w:rPr>
-            <w:t xml:space="preserve">, Stephen J. (2009): </w:t>
+            <w:t xml:space="preserve">, </w:t>
           </w:r>
           <w:proofErr w:type="spellStart"/>
           <w:r>
             <w:rPr>
               <w:lang w:val="en-US"/>
             </w:rPr>
-            <w:t>Sovereignty@Bay</w:t>
+            <w:t>Renáta</w:t>
           </w:r>
           <w:proofErr w:type="spellEnd"/>
           <w:r>
             <w:rPr>
               <w:lang w:val="en-US"/>
             </w:rPr>
-            <w:t>: Globalization, Multinational Enterprise, and the International Political System: Oxford University Press (1).</w:t>
+            <w:t xml:space="preserve"> (2010): Do Foreign Firms Crowd Out Domestic Firms? Evidence from the Czech Republic. In</w:t>
+          </w:r>
+          <w:bookmarkEnd w:id="36"/>
+          <w:r>
+            <w:rPr>
+              <w:lang w:val="en-US"/>
+            </w:rPr>
+            <w:t xml:space="preserve"> </w:t>
+          </w:r>
+          <w:r>
+            <w:rPr>
+              <w:i/>
+              <w:lang w:val="en-US"/>
+            </w:rPr>
+            <w:t xml:space="preserve">The Review of Economics and Statistics </w:t>
+          </w:r>
+          <w:r>
+            <w:rPr>
+              <w:lang w:val="en-US"/>
+            </w:rPr>
+            <w:t>92 (4), pp. 861–881. DOI: 10.1162/REST_a_00035.</w:t>
           </w:r>
         </w:p>
         <w:p>
@@ -11753,33 +12838,18 @@
               <w:lang w:val="en-US"/>
             </w:rPr>
           </w:pPr>
-          <w:bookmarkStart w:id="38" w:name="_CTVL001e1219ce9a9574757a2c6d3df4e9a498e"/>
+          <w:bookmarkStart w:id="37" w:name="_CTVL00181e59c683b344f7384772d015c98b33f"/>
+          <w:r>
+            <w:rPr>
+              <w:lang w:val="en-US"/>
+            </w:rPr>
+            <w:t>Krugman, Paul (1991): Increasing Returns and Economic Geography. In</w:t>
+          </w:r>
           <w:bookmarkEnd w:id="37"/>
           <w:r>
             <w:rPr>
               <w:lang w:val="en-US"/>
             </w:rPr>
-            <w:t xml:space="preserve">Samuelson, Paul A. (1948): International Trade and the </w:t>
-          </w:r>
-          <w:proofErr w:type="spellStart"/>
-          <w:r>
-            <w:rPr>
-              <w:lang w:val="en-US"/>
-            </w:rPr>
-            <w:t>Equalisation</w:t>
-          </w:r>
-          <w:proofErr w:type="spellEnd"/>
-          <w:r>
-            <w:rPr>
-              <w:lang w:val="en-US"/>
-            </w:rPr>
-            <w:t xml:space="preserve"> of Factor Prices. In</w:t>
-          </w:r>
-          <w:bookmarkEnd w:id="38"/>
-          <w:r>
-            <w:rPr>
-              <w:lang w:val="en-US"/>
-            </w:rPr>
             <w:t xml:space="preserve"> </w:t>
           </w:r>
           <w:r>
@@ -11787,13 +12857,13 @@
               <w:i/>
               <w:lang w:val="en-US"/>
             </w:rPr>
-            <w:t xml:space="preserve">The Economic Journal </w:t>
-          </w:r>
-          <w:r>
-            <w:rPr>
-              <w:lang w:val="en-US"/>
-            </w:rPr>
-            <w:t>58 (230), p. 163. DOI: 10.2307/2225933.</w:t>
+            <w:t xml:space="preserve">Journal of Political Economy </w:t>
+          </w:r>
+          <w:r>
+            <w:rPr>
+              <w:lang w:val="en-US"/>
+            </w:rPr>
+            <w:t>99 (3), pp. 483–499. DOI: 10.1086/261763.</w:t>
           </w:r>
         </w:p>
         <w:p>
@@ -11803,36 +12873,14 @@
               <w:lang w:val="en-US"/>
             </w:rPr>
           </w:pPr>
-          <w:bookmarkStart w:id="39" w:name="_CTVL0015b1e85b36f7c48e4bbbfa4eaa06a1264"/>
-          <w:proofErr w:type="spellStart"/>
-          <w:r>
-            <w:rPr>
-              <w:lang w:val="en-US"/>
-            </w:rPr>
-            <w:t>Scitovszky</w:t>
-          </w:r>
-          <w:proofErr w:type="spellEnd"/>
-          <w:r>
-            <w:rPr>
-              <w:lang w:val="en-US"/>
-            </w:rPr>
-            <w:t xml:space="preserve">, T. de (1943): A Note on Profit </w:t>
-          </w:r>
-          <w:proofErr w:type="spellStart"/>
-          <w:r>
-            <w:rPr>
-              <w:lang w:val="en-US"/>
-            </w:rPr>
-            <w:t>Maximisation</w:t>
-          </w:r>
-          <w:proofErr w:type="spellEnd"/>
-          <w:r>
-            <w:rPr>
-              <w:lang w:val="en-US"/>
-            </w:rPr>
-            <w:t xml:space="preserve"> and its Implications. In</w:t>
-          </w:r>
-          <w:bookmarkEnd w:id="39"/>
+          <w:bookmarkStart w:id="38" w:name="_CTVL001ca7bf1c6dbec415a8b2fc63a55b15b9f"/>
+          <w:r>
+            <w:rPr>
+              <w:lang w:val="en-US"/>
+            </w:rPr>
+            <w:t>Lessard, Donald R. (1976): World, Country, and Industry Relationships in Equity Returns: Implications for Risk Reduction through International Diversification. In</w:t>
+          </w:r>
+          <w:bookmarkEnd w:id="38"/>
           <w:r>
             <w:rPr>
               <w:lang w:val="en-US"/>
@@ -11844,13 +12892,27 @@
               <w:i/>
               <w:lang w:val="en-US"/>
             </w:rPr>
-            <w:t xml:space="preserve">The Review of Economic Studies </w:t>
-          </w:r>
-          <w:r>
-            <w:rPr>
-              <w:lang w:val="en-US"/>
-            </w:rPr>
-            <w:t>11 (1), p. 57. DOI: 10.2307/2967520.</w:t>
+            <w:t xml:space="preserve">Financial Analysts Journal </w:t>
+          </w:r>
+          <w:r>
+            <w:rPr>
+              <w:lang w:val="en-US"/>
+            </w:rPr>
+            <w:t>32 (1), pp. 32–38. DOI: 10.2469/</w:t>
+          </w:r>
+          <w:proofErr w:type="gramStart"/>
+          <w:r>
+            <w:rPr>
+              <w:lang w:val="en-US"/>
+            </w:rPr>
+            <w:t>faj.v32.n</w:t>
+          </w:r>
+          <w:proofErr w:type="gramEnd"/>
+          <w:r>
+            <w:rPr>
+              <w:lang w:val="en-US"/>
+            </w:rPr>
+            <w:t>1.32.</w:t>
           </w:r>
         </w:p>
         <w:p>
@@ -11860,36 +12922,56 @@
               <w:lang w:val="en-US"/>
             </w:rPr>
           </w:pPr>
-          <w:bookmarkStart w:id="40" w:name="_CTVL001960a29dc55b84386a3c3f94c58068c9d"/>
+          <w:bookmarkStart w:id="39" w:name="_CTVL0019152dbd6e8a647fe8eea399da9b3fe8e"/>
+          <w:r>
+            <w:rPr>
+              <w:lang w:val="en-US"/>
+            </w:rPr>
+            <w:t xml:space="preserve">Li, </w:t>
+          </w:r>
           <w:proofErr w:type="spellStart"/>
           <w:r>
             <w:rPr>
               <w:lang w:val="en-US"/>
             </w:rPr>
-            <w:t>Tørsløv</w:t>
+            <w:t>Huajiao</w:t>
           </w:r>
           <w:proofErr w:type="spellEnd"/>
           <w:r>
             <w:rPr>
               <w:lang w:val="en-US"/>
             </w:rPr>
-            <w:t xml:space="preserve">, Thomas; Wier, </w:t>
+            <w:t xml:space="preserve">; An, </w:t>
           </w:r>
           <w:proofErr w:type="spellStart"/>
           <w:r>
             <w:rPr>
               <w:lang w:val="en-US"/>
             </w:rPr>
-            <w:t>Ludvig</w:t>
+            <w:t>Haizhong</w:t>
           </w:r>
           <w:proofErr w:type="spellEnd"/>
           <w:r>
             <w:rPr>
               <w:lang w:val="en-US"/>
             </w:rPr>
-            <w:t>; Zucman, Gabriel (2018): The Missing Profits of Nations. In</w:t>
-          </w:r>
-          <w:bookmarkEnd w:id="40"/>
+            <w:t xml:space="preserve">; Fang, Wei; Wang, Yue; Zhong, </w:t>
+          </w:r>
+          <w:proofErr w:type="spellStart"/>
+          <w:r>
+            <w:rPr>
+              <w:lang w:val="en-US"/>
+            </w:rPr>
+            <w:t>Weiqiong</w:t>
+          </w:r>
+          <w:proofErr w:type="spellEnd"/>
+          <w:r>
+            <w:rPr>
+              <w:lang w:val="en-US"/>
+            </w:rPr>
+            <w:t>; Yan, Lili (2017): Global energy investment structure from the energy stock market perspective based on a Heterogeneous Complex Network Model. In</w:t>
+          </w:r>
+          <w:bookmarkEnd w:id="39"/>
           <w:r>
             <w:rPr>
               <w:lang w:val="en-US"/>
@@ -11901,13 +12983,13 @@
               <w:i/>
               <w:lang w:val="en-US"/>
             </w:rPr>
-            <w:t>National Bureau of Economic Research</w:t>
-          </w:r>
-          <w:r>
-            <w:rPr>
-              <w:lang w:val="en-US"/>
-            </w:rPr>
-            <w:t>. DOI: 10.3386/w24701.</w:t>
+            <w:t xml:space="preserve">Applied Energy </w:t>
+          </w:r>
+          <w:r>
+            <w:rPr>
+              <w:lang w:val="en-US"/>
+            </w:rPr>
+            <w:t>194, pp. 648–657. DOI: 10.1016/j.apenergy.2016.05.062.</w:t>
           </w:r>
         </w:p>
         <w:p>
@@ -11917,32 +12999,48 @@
               <w:lang w:val="en-US"/>
             </w:rPr>
           </w:pPr>
-          <w:bookmarkStart w:id="41" w:name="_CTVL0012a4ff4e55266467488b27103eb27a475"/>
-          <w:r>
-            <w:rPr>
-              <w:lang w:val="en-US"/>
-            </w:rPr>
-            <w:t>van Fossen, Anthony B. (2003): Money Laundering, Global Financial Instability, and Tax Havens in the Pacific Islands. In</w:t>
-          </w:r>
-          <w:bookmarkEnd w:id="41"/>
-          <w:r>
-            <w:rPr>
-              <w:lang w:val="en-US"/>
-            </w:rPr>
-            <w:t xml:space="preserve"> </w:t>
-          </w:r>
-          <w:r>
-            <w:rPr>
-              <w:i/>
-              <w:lang w:val="en-US"/>
-            </w:rPr>
-            <w:t xml:space="preserve">The Contemporary Pacific </w:t>
-          </w:r>
-          <w:r>
-            <w:rPr>
-              <w:lang w:val="en-US"/>
-            </w:rPr>
-            <w:t>15 (2), pp. 237–275. DOI: 10.1353/cp.2003.0058.</w:t>
+          <w:bookmarkStart w:id="40" w:name="_CTVL001c3d697edb7bf4c2881b99bdee306168c"/>
+          <w:proofErr w:type="spellStart"/>
+          <w:r>
+            <w:rPr>
+              <w:lang w:val="en-US"/>
+            </w:rPr>
+            <w:t>Loomer</w:t>
+          </w:r>
+          <w:proofErr w:type="spellEnd"/>
+          <w:r>
+            <w:rPr>
+              <w:lang w:val="en-US"/>
+            </w:rPr>
+            <w:t xml:space="preserve">, Geoffrey; </w:t>
+          </w:r>
+          <w:proofErr w:type="spellStart"/>
+          <w:r>
+            <w:rPr>
+              <w:lang w:val="en-US"/>
+            </w:rPr>
+            <w:t>Maffini</w:t>
+          </w:r>
+          <w:proofErr w:type="spellEnd"/>
+          <w:r>
+            <w:rPr>
+              <w:lang w:val="en-US"/>
+            </w:rPr>
+            <w:t xml:space="preserve">, </w:t>
+          </w:r>
+          <w:proofErr w:type="spellStart"/>
+          <w:r>
+            <w:rPr>
+              <w:lang w:val="en-US"/>
+            </w:rPr>
+            <w:t>Giorgia</w:t>
+          </w:r>
+          <w:proofErr w:type="spellEnd"/>
+          <w:r>
+            <w:rPr>
+              <w:lang w:val="en-US"/>
+            </w:rPr>
+            <w:t xml:space="preserve"> (2009): Tax havens and the financial crisis. Available online at http://eureka.sbs.ox.ac.uk/3554/1/taxhavensandthefinancialcrisis.pdf.</w:t>
           </w:r>
         </w:p>
         <w:p>
@@ -11952,12 +13050,13 @@
               <w:lang w:val="en-US"/>
             </w:rPr>
           </w:pPr>
-          <w:bookmarkStart w:id="42" w:name="_CTVL001d2ae6df9375449ddbabce23d1037c5c4"/>
-          <w:r>
-            <w:rPr>
-              <w:lang w:val="en-US"/>
-            </w:rPr>
-            <w:t>Veblen, Thorstein (1904): The theory of business enterprise. New Brunswick N.J.: Transaction Books.</w:t>
+          <w:bookmarkStart w:id="41" w:name="_CTVL0015990fc939e7e4e2f90cb6d4593be9e40"/>
+          <w:bookmarkEnd w:id="40"/>
+          <w:r>
+            <w:rPr>
+              <w:lang w:val="en-US"/>
+            </w:rPr>
+            <w:t>Mankiw, N. Gregory (2014): Principles of Economics: Cengage Learning.</w:t>
           </w:r>
         </w:p>
         <w:p>
@@ -11967,19 +13066,33 @@
               <w:lang w:val="en-US"/>
             </w:rPr>
           </w:pPr>
-          <w:bookmarkStart w:id="43" w:name="_CTVL0010518340ba85942f194aee9cfafbc32dd"/>
+          <w:bookmarkStart w:id="42" w:name="_CTVL0018f28ab9fd25b415db467ddf116111290"/>
+          <w:bookmarkEnd w:id="41"/>
+          <w:r>
+            <w:rPr>
+              <w:lang w:val="en-US"/>
+            </w:rPr>
+            <w:t xml:space="preserve">O’Donovan, James; Wagner, Hannes F.; </w:t>
+          </w:r>
+          <w:proofErr w:type="spellStart"/>
+          <w:r>
+            <w:rPr>
+              <w:lang w:val="en-US"/>
+            </w:rPr>
+            <w:t>Zeume</w:t>
+          </w:r>
+          <w:proofErr w:type="spellEnd"/>
+          <w:r>
+            <w:rPr>
+              <w:lang w:val="en-US"/>
+            </w:rPr>
+            <w:t>, Stefan (2019): The Value of Offshore Secrets: Evidence from the Panama Papers. In</w:t>
+          </w:r>
           <w:bookmarkEnd w:id="42"/>
           <w:r>
             <w:rPr>
               <w:lang w:val="en-US"/>
             </w:rPr>
-            <w:t>Vernon, Raymond (1966): International Investment and International Trade in the Product Cycle. In</w:t>
-          </w:r>
-          <w:bookmarkEnd w:id="43"/>
-          <w:r>
-            <w:rPr>
-              <w:lang w:val="en-US"/>
-            </w:rPr>
             <w:t xml:space="preserve"> </w:t>
           </w:r>
           <w:r>
@@ -11987,13 +13100,27 @@
               <w:i/>
               <w:lang w:val="en-US"/>
             </w:rPr>
-            <w:t xml:space="preserve">Q J Econ </w:t>
-          </w:r>
-          <w:r>
-            <w:rPr>
-              <w:lang w:val="en-US"/>
-            </w:rPr>
-            <w:t>80 (2), p. 190. DOI: 10.2307/1880689.</w:t>
+            <w:t xml:space="preserve">The Review of Financial Studies </w:t>
+          </w:r>
+          <w:r>
+            <w:rPr>
+              <w:lang w:val="en-US"/>
+            </w:rPr>
+            <w:t>32 (11), pp. 4117–4155. DOI: 10.1093/</w:t>
+          </w:r>
+          <w:proofErr w:type="spellStart"/>
+          <w:r>
+            <w:rPr>
+              <w:lang w:val="en-US"/>
+            </w:rPr>
+            <w:t>rfs</w:t>
+          </w:r>
+          <w:proofErr w:type="spellEnd"/>
+          <w:r>
+            <w:rPr>
+              <w:lang w:val="en-US"/>
+            </w:rPr>
+            <w:t>/hhz017.</w:t>
           </w:r>
         </w:p>
         <w:p>
@@ -12003,42 +13130,28 @@
               <w:lang w:val="en-US"/>
             </w:rPr>
           </w:pPr>
-          <w:bookmarkStart w:id="44" w:name="_CTVL001cc410cdf7be14387a658b0ad8ef220f1"/>
-          <w:r>
-            <w:rPr>
-              <w:lang w:val="en-US"/>
-            </w:rPr>
-            <w:t xml:space="preserve">Vitali, Stefania; </w:t>
+          <w:bookmarkStart w:id="43" w:name="_CTVL0014e82a079987949c4bb26ac4227fcf9c2"/>
+          <w:r>
+            <w:rPr>
+              <w:lang w:val="en-US"/>
+            </w:rPr>
+            <w:t xml:space="preserve">Ohlin, </w:t>
           </w:r>
           <w:proofErr w:type="spellStart"/>
           <w:r>
             <w:rPr>
               <w:lang w:val="en-US"/>
             </w:rPr>
-            <w:t>Glattfelder</w:t>
+            <w:t>Bertil</w:t>
           </w:r>
           <w:proofErr w:type="spellEnd"/>
           <w:r>
             <w:rPr>
               <w:lang w:val="en-US"/>
             </w:rPr>
-            <w:t xml:space="preserve">, James B.; </w:t>
-          </w:r>
-          <w:proofErr w:type="spellStart"/>
-          <w:r>
-            <w:rPr>
-              <w:lang w:val="en-US"/>
-            </w:rPr>
-            <w:t>Battiston</w:t>
-          </w:r>
-          <w:proofErr w:type="spellEnd"/>
-          <w:r>
-            <w:rPr>
-              <w:lang w:val="en-US"/>
-            </w:rPr>
-            <w:t>, Stefano (2011): The network of global corporate control. In</w:t>
-          </w:r>
-          <w:bookmarkEnd w:id="44"/>
+            <w:t xml:space="preserve"> (1935): Interregional and International Trade. In</w:t>
+          </w:r>
+          <w:bookmarkEnd w:id="43"/>
           <w:r>
             <w:rPr>
               <w:lang w:val="en-US"/>
@@ -12050,13 +13163,13 @@
               <w:i/>
               <w:lang w:val="en-US"/>
             </w:rPr>
-            <w:t xml:space="preserve">PLOS ONE </w:t>
-          </w:r>
-          <w:r>
-            <w:rPr>
-              <w:lang w:val="en-US"/>
-            </w:rPr>
-            <w:t>6 (10), e25995. DOI: 10.1371/journal.pone.0025995.</w:t>
+            <w:t xml:space="preserve">Journal of the Royal Statistical Society </w:t>
+          </w:r>
+          <w:r>
+            <w:rPr>
+              <w:lang w:val="en-US"/>
+            </w:rPr>
+            <w:t>98 (4), p. 739. DOI: 10.2307/2342319.</w:t>
           </w:r>
         </w:p>
         <w:p>
@@ -12066,32 +13179,20 @@
               <w:lang w:val="en-US"/>
             </w:rPr>
           </w:pPr>
-          <w:bookmarkStart w:id="45" w:name="_CTVL00167571ccae6a34eba97b189cbe9be2a5d"/>
-          <w:r>
-            <w:rPr>
-              <w:lang w:val="en-US"/>
-            </w:rPr>
-            <w:t>Weintraub, E. Roy (2002): Neoclassical economics. In</w:t>
-          </w:r>
-          <w:bookmarkEnd w:id="45"/>
-          <w:r>
-            <w:rPr>
-              <w:lang w:val="en-US"/>
-            </w:rPr>
-            <w:t xml:space="preserve"> </w:t>
-          </w:r>
-          <w:r>
-            <w:rPr>
-              <w:i/>
-              <w:lang w:val="en-US"/>
-            </w:rPr>
-            <w:t xml:space="preserve">The concise encyclopedia of economics </w:t>
-          </w:r>
-          <w:r>
-            <w:rPr>
-              <w:lang w:val="en-US"/>
-            </w:rPr>
-            <w:t>1, p. 1.</w:t>
+          <w:bookmarkStart w:id="44" w:name="_CTVL0017a33d97adc4f4aa2ba8a7020f7400be7"/>
+          <w:proofErr w:type="spellStart"/>
+          <w:r>
+            <w:rPr>
+              <w:lang w:val="en-US"/>
+            </w:rPr>
+            <w:t>Oxelheim</w:t>
+          </w:r>
+          <w:proofErr w:type="spellEnd"/>
+          <w:r>
+            <w:rPr>
+              <w:lang w:val="en-US"/>
+            </w:rPr>
+            <w:t>, Lars (Ed.) (1993): The Global Race for Foreign Direct Investment. Prospects for the Future. Berlin, Heidelberg: Springer Berlin Heidelberg.</w:t>
           </w:r>
         </w:p>
         <w:p>
@@ -12101,14 +13202,594 @@
               <w:lang w:val="en-US"/>
             </w:rPr>
           </w:pPr>
-          <w:bookmarkStart w:id="46" w:name="_CTVL0015712a9408e8d493caf762be22e3a42a3"/>
+          <w:bookmarkStart w:id="45" w:name="_CTVL0012a4ebd99cc234909abe0e87aa150eec2"/>
+          <w:bookmarkEnd w:id="44"/>
+          <w:r>
+            <w:rPr>
+              <w:lang w:val="en-US"/>
+            </w:rPr>
+            <w:lastRenderedPageBreak/>
+            <w:t>Penrose, Edith Tilton (1956): Foreign Investment and the Growth of the Firm. In</w:t>
+          </w:r>
+          <w:bookmarkEnd w:id="45"/>
+          <w:r>
+            <w:rPr>
+              <w:lang w:val="en-US"/>
+            </w:rPr>
+            <w:t xml:space="preserve"> </w:t>
+          </w:r>
+          <w:r>
+            <w:rPr>
+              <w:i/>
+              <w:lang w:val="en-US"/>
+            </w:rPr>
+            <w:t xml:space="preserve">The Economic Journal </w:t>
+          </w:r>
+          <w:r>
+            <w:rPr>
+              <w:lang w:val="en-US"/>
+            </w:rPr>
+            <w:t>66 (262), p. 220. DOI: 10.2307/2227966.</w:t>
+          </w:r>
+        </w:p>
+        <w:p>
+          <w:pPr>
+            <w:pStyle w:val="CitaviBibliographyEntry"/>
+            <w:rPr>
+              <w:lang w:val="en-US"/>
+            </w:rPr>
+          </w:pPr>
+          <w:bookmarkStart w:id="46" w:name="_CTVL0016452097c28c5480db33d00b9b0ce4633"/>
+          <w:proofErr w:type="spellStart"/>
+          <w:r>
+            <w:rPr>
+              <w:lang w:val="en-US"/>
+            </w:rPr>
+            <w:t>Ramb</w:t>
+          </w:r>
+          <w:proofErr w:type="spellEnd"/>
+          <w:r>
+            <w:rPr>
+              <w:lang w:val="en-US"/>
+            </w:rPr>
+            <w:t xml:space="preserve">, Fred; </w:t>
+          </w:r>
+          <w:proofErr w:type="spellStart"/>
+          <w:r>
+            <w:rPr>
+              <w:lang w:val="en-US"/>
+            </w:rPr>
+            <w:t>Weichenrieder</w:t>
+          </w:r>
+          <w:proofErr w:type="spellEnd"/>
+          <w:r>
+            <w:rPr>
+              <w:lang w:val="en-US"/>
+            </w:rPr>
+            <w:t xml:space="preserve">, </w:t>
+          </w:r>
+          <w:proofErr w:type="spellStart"/>
+          <w:r>
+            <w:rPr>
+              <w:lang w:val="en-US"/>
+            </w:rPr>
+            <w:t>Alfons</w:t>
+          </w:r>
+          <w:proofErr w:type="spellEnd"/>
+          <w:r>
+            <w:rPr>
+              <w:lang w:val="en-US"/>
+            </w:rPr>
+            <w:t xml:space="preserve"> J. (2005): Taxes and the Financial Structure of German Inward FDI. In</w:t>
+          </w:r>
+          <w:bookmarkEnd w:id="46"/>
+          <w:r>
+            <w:rPr>
+              <w:lang w:val="en-US"/>
+            </w:rPr>
+            <w:t xml:space="preserve"> </w:t>
+          </w:r>
+          <w:r>
+            <w:rPr>
+              <w:i/>
+              <w:lang w:val="en-US"/>
+            </w:rPr>
+            <w:t xml:space="preserve">Rev. World Econ. </w:t>
+          </w:r>
+          <w:r>
+            <w:rPr>
+              <w:lang w:val="en-US"/>
+            </w:rPr>
+            <w:t>141 (4), pp. 670–692. DOI: 10.1007/s10290-005-0051-7.</w:t>
+          </w:r>
+        </w:p>
+        <w:p>
+          <w:pPr>
+            <w:pStyle w:val="CitaviBibliographyEntry"/>
+            <w:rPr>
+              <w:lang w:val="en-US"/>
+            </w:rPr>
+          </w:pPr>
+          <w:bookmarkStart w:id="47" w:name="_CTVL0011ffa018fcbd34d7881939f42d06e1f77"/>
+          <w:r>
+            <w:rPr>
+              <w:lang w:val="en-US"/>
+            </w:rPr>
+            <w:t xml:space="preserve">Rugman, Alan M.; </w:t>
+          </w:r>
+          <w:proofErr w:type="spellStart"/>
+          <w:r>
+            <w:rPr>
+              <w:lang w:val="en-US"/>
+            </w:rPr>
+            <w:t>Kobrin</w:t>
+          </w:r>
+          <w:proofErr w:type="spellEnd"/>
+          <w:r>
+            <w:rPr>
+              <w:lang w:val="en-US"/>
+            </w:rPr>
+            <w:t xml:space="preserve">, Stephen J. (2009): </w:t>
+          </w:r>
+          <w:proofErr w:type="spellStart"/>
+          <w:r>
+            <w:rPr>
+              <w:lang w:val="en-US"/>
+            </w:rPr>
+            <w:t>Sovereignty@Bay</w:t>
+          </w:r>
+          <w:proofErr w:type="spellEnd"/>
+          <w:r>
+            <w:rPr>
+              <w:lang w:val="en-US"/>
+            </w:rPr>
+            <w:t>: Globalization, Multinational Enterprise, and the International Political System: Oxford University Press (1).</w:t>
+          </w:r>
+        </w:p>
+        <w:p>
+          <w:pPr>
+            <w:pStyle w:val="CitaviBibliographyEntry"/>
+            <w:rPr>
+              <w:lang w:val="en-US"/>
+            </w:rPr>
+          </w:pPr>
+          <w:bookmarkStart w:id="48" w:name="_CTVL001e1219ce9a9574757a2c6d3df4e9a498e"/>
+          <w:bookmarkEnd w:id="47"/>
+          <w:r>
+            <w:rPr>
+              <w:lang w:val="en-US"/>
+            </w:rPr>
+            <w:t xml:space="preserve">Samuelson, Paul A. (1948): International Trade and the </w:t>
+          </w:r>
+          <w:proofErr w:type="spellStart"/>
+          <w:r>
+            <w:rPr>
+              <w:lang w:val="en-US"/>
+            </w:rPr>
+            <w:t>Equalisation</w:t>
+          </w:r>
+          <w:proofErr w:type="spellEnd"/>
+          <w:r>
+            <w:rPr>
+              <w:lang w:val="en-US"/>
+            </w:rPr>
+            <w:t xml:space="preserve"> of Factor Prices. In</w:t>
+          </w:r>
+          <w:bookmarkEnd w:id="48"/>
+          <w:r>
+            <w:rPr>
+              <w:lang w:val="en-US"/>
+            </w:rPr>
+            <w:t xml:space="preserve"> </w:t>
+          </w:r>
+          <w:r>
+            <w:rPr>
+              <w:i/>
+              <w:lang w:val="en-US"/>
+            </w:rPr>
+            <w:t xml:space="preserve">The Economic Journal </w:t>
+          </w:r>
+          <w:r>
+            <w:rPr>
+              <w:lang w:val="en-US"/>
+            </w:rPr>
+            <w:t>58 (230), p. 163. DOI: 10.2307/2225933.</w:t>
+          </w:r>
+        </w:p>
+        <w:p>
+          <w:pPr>
+            <w:pStyle w:val="CitaviBibliographyEntry"/>
+            <w:rPr>
+              <w:lang w:val="en-US"/>
+            </w:rPr>
+          </w:pPr>
+          <w:bookmarkStart w:id="49" w:name="_CTVL0015b1e85b36f7c48e4bbbfa4eaa06a1264"/>
+          <w:proofErr w:type="spellStart"/>
+          <w:r>
+            <w:rPr>
+              <w:lang w:val="en-US"/>
+            </w:rPr>
+            <w:t>Scitovszky</w:t>
+          </w:r>
+          <w:proofErr w:type="spellEnd"/>
+          <w:r>
+            <w:rPr>
+              <w:lang w:val="en-US"/>
+            </w:rPr>
+            <w:t xml:space="preserve">, T. de (1943): A Note on Profit </w:t>
+          </w:r>
+          <w:proofErr w:type="spellStart"/>
+          <w:r>
+            <w:rPr>
+              <w:lang w:val="en-US"/>
+            </w:rPr>
+            <w:t>Maximisation</w:t>
+          </w:r>
+          <w:proofErr w:type="spellEnd"/>
+          <w:r>
+            <w:rPr>
+              <w:lang w:val="en-US"/>
+            </w:rPr>
+            <w:t xml:space="preserve"> and its Implications. In</w:t>
+          </w:r>
+          <w:bookmarkEnd w:id="49"/>
+          <w:r>
+            <w:rPr>
+              <w:lang w:val="en-US"/>
+            </w:rPr>
+            <w:t xml:space="preserve"> </w:t>
+          </w:r>
+          <w:r>
+            <w:rPr>
+              <w:i/>
+              <w:lang w:val="en-US"/>
+            </w:rPr>
+            <w:t xml:space="preserve">The Review of Economic Studies </w:t>
+          </w:r>
+          <w:r>
+            <w:rPr>
+              <w:lang w:val="en-US"/>
+            </w:rPr>
+            <w:t>11 (1), p. 57. DOI: 10.2307/2967520.</w:t>
+          </w:r>
+        </w:p>
+        <w:p>
+          <w:pPr>
+            <w:pStyle w:val="CitaviBibliographyEntry"/>
+            <w:rPr>
+              <w:lang w:val="en-US"/>
+            </w:rPr>
+          </w:pPr>
+          <w:bookmarkStart w:id="50" w:name="_CTVL001c1f9a9f78df24c52806639fde70e7cd4"/>
+          <w:r>
+            <w:rPr>
+              <w:lang w:val="en-US"/>
+            </w:rPr>
+            <w:t>Stiglitz, Joseph (2010a): Contagion, Liberalization, and the Optimal Structure of Globalization. In</w:t>
+          </w:r>
+          <w:bookmarkEnd w:id="50"/>
+          <w:r>
+            <w:rPr>
+              <w:lang w:val="en-US"/>
+            </w:rPr>
+            <w:t xml:space="preserve"> </w:t>
+          </w:r>
+          <w:r>
+            <w:rPr>
+              <w:i/>
+              <w:lang w:val="en-US"/>
+            </w:rPr>
+            <w:t xml:space="preserve">Journal of Globalization and Development </w:t>
+          </w:r>
+          <w:r>
+            <w:rPr>
+              <w:lang w:val="en-US"/>
+            </w:rPr>
+            <w:t>1 (2), pp. 1–47. Available online at https://econpapers.repec.org/repec:bpj:globdv:v:1:y:2010:i:2:n:2.</w:t>
+          </w:r>
+        </w:p>
+        <w:p>
+          <w:pPr>
+            <w:pStyle w:val="CitaviBibliographyEntry"/>
+            <w:rPr>
+              <w:lang w:val="en-US"/>
+            </w:rPr>
+          </w:pPr>
+          <w:bookmarkStart w:id="51" w:name="_CTVL001189d0fc2496e45c7953ee3f0c72bf47e"/>
+          <w:r>
+            <w:rPr>
+              <w:lang w:val="en-US"/>
+            </w:rPr>
+            <w:t>Stiglitz, Joseph (2010b): Risk and Global Economic Architecture: Why Full Financial Integration May Be Undesirable. Cambridge, MA: National Bureau of Economic Research.</w:t>
+          </w:r>
+        </w:p>
+        <w:p>
+          <w:pPr>
+            <w:pStyle w:val="CitaviBibliographyEntry"/>
+            <w:rPr>
+              <w:lang w:val="en-US"/>
+            </w:rPr>
+          </w:pPr>
+          <w:bookmarkStart w:id="52" w:name="_CTVL001cdc608aa361d49c4a0d3aa93fae7b14e"/>
+          <w:bookmarkEnd w:id="51"/>
+          <w:r>
+            <w:rPr>
+              <w:lang w:val="en-US"/>
+            </w:rPr>
+            <w:t xml:space="preserve">Strange, Susan (1996): The retreat of the state. The diffusion of power in the world economy </w:t>
+          </w:r>
+          <w:proofErr w:type="gramStart"/>
+          <w:r>
+            <w:rPr>
+              <w:lang w:val="en-US"/>
+            </w:rPr>
+            <w:t>/  Susan</w:t>
+          </w:r>
+          <w:proofErr w:type="gramEnd"/>
+          <w:r>
+            <w:rPr>
+              <w:lang w:val="en-US"/>
+            </w:rPr>
+            <w:t xml:space="preserve"> Strange. Cambridge: Cambridge University Press (Cambridge studies in international relations, 49).</w:t>
+          </w:r>
+        </w:p>
+        <w:p>
+          <w:pPr>
+            <w:pStyle w:val="CitaviBibliographyEntry"/>
+            <w:rPr>
+              <w:lang w:val="en-US"/>
+            </w:rPr>
+          </w:pPr>
+          <w:bookmarkStart w:id="53" w:name="_CTVL001960a29dc55b84386a3c3f94c58068c9d"/>
+          <w:bookmarkEnd w:id="52"/>
+          <w:proofErr w:type="spellStart"/>
+          <w:r>
+            <w:rPr>
+              <w:lang w:val="en-US"/>
+            </w:rPr>
+            <w:t>Tørsløv</w:t>
+          </w:r>
+          <w:proofErr w:type="spellEnd"/>
+          <w:r>
+            <w:rPr>
+              <w:lang w:val="en-US"/>
+            </w:rPr>
+            <w:t xml:space="preserve">, Thomas; Wier, </w:t>
+          </w:r>
+          <w:proofErr w:type="spellStart"/>
+          <w:r>
+            <w:rPr>
+              <w:lang w:val="en-US"/>
+            </w:rPr>
+            <w:t>Ludvig</w:t>
+          </w:r>
+          <w:proofErr w:type="spellEnd"/>
+          <w:r>
+            <w:rPr>
+              <w:lang w:val="en-US"/>
+            </w:rPr>
+            <w:t>; Zucman, Gabriel (2018): The Missing Profits of Nations. In</w:t>
+          </w:r>
+          <w:bookmarkEnd w:id="53"/>
+          <w:r>
+            <w:rPr>
+              <w:lang w:val="en-US"/>
+            </w:rPr>
+            <w:t xml:space="preserve"> </w:t>
+          </w:r>
+          <w:r>
+            <w:rPr>
+              <w:i/>
+              <w:lang w:val="en-US"/>
+            </w:rPr>
+            <w:t>National Bureau of Economic Research</w:t>
+          </w:r>
+          <w:r>
+            <w:rPr>
+              <w:lang w:val="en-US"/>
+            </w:rPr>
+            <w:t>. DOI: 10.3386/w24701.</w:t>
+          </w:r>
+        </w:p>
+        <w:p>
+          <w:pPr>
+            <w:pStyle w:val="CitaviBibliographyEntry"/>
+            <w:rPr>
+              <w:lang w:val="en-US"/>
+            </w:rPr>
+          </w:pPr>
+          <w:bookmarkStart w:id="54" w:name="_CTVL0012a4ff4e55266467488b27103eb27a475"/>
+          <w:r>
+            <w:rPr>
+              <w:lang w:val="en-US"/>
+            </w:rPr>
+            <w:t>van Fossen, Anthony B. (2003): Money Laundering, Global Financial Instability, and Tax Havens in the Pacific Islands. In</w:t>
+          </w:r>
+          <w:bookmarkEnd w:id="54"/>
+          <w:r>
+            <w:rPr>
+              <w:lang w:val="en-US"/>
+            </w:rPr>
+            <w:t xml:space="preserve"> </w:t>
+          </w:r>
+          <w:r>
+            <w:rPr>
+              <w:i/>
+              <w:lang w:val="en-US"/>
+            </w:rPr>
+            <w:t xml:space="preserve">The Contemporary Pacific </w:t>
+          </w:r>
+          <w:r>
+            <w:rPr>
+              <w:lang w:val="en-US"/>
+            </w:rPr>
+            <w:t>15 (2), pp. 237–275. DOI: 10.1353/cp.2003.0058.</w:t>
+          </w:r>
+        </w:p>
+        <w:p>
+          <w:pPr>
+            <w:pStyle w:val="CitaviBibliographyEntry"/>
+            <w:rPr>
+              <w:lang w:val="en-US"/>
+            </w:rPr>
+          </w:pPr>
+          <w:bookmarkStart w:id="55" w:name="_CTVL001d2ae6df9375449ddbabce23d1037c5c4"/>
+          <w:r>
+            <w:rPr>
+              <w:lang w:val="en-US"/>
+            </w:rPr>
+            <w:t>Veblen, Thorstein (1904): The theory of business enterprise. New Brunswick N.J.: Transaction Books.</w:t>
+          </w:r>
+        </w:p>
+        <w:p>
+          <w:pPr>
+            <w:pStyle w:val="CitaviBibliographyEntry"/>
+            <w:rPr>
+              <w:lang w:val="en-US"/>
+            </w:rPr>
+          </w:pPr>
+          <w:bookmarkStart w:id="56" w:name="_CTVL0010518340ba85942f194aee9cfafbc32dd"/>
+          <w:bookmarkEnd w:id="55"/>
+          <w:r>
+            <w:rPr>
+              <w:lang w:val="en-US"/>
+            </w:rPr>
+            <w:t>Vernon, Raymond (1966): International Investment and International Trade in the Product Cycle. In</w:t>
+          </w:r>
+          <w:bookmarkEnd w:id="56"/>
+          <w:r>
+            <w:rPr>
+              <w:lang w:val="en-US"/>
+            </w:rPr>
+            <w:t xml:space="preserve"> </w:t>
+          </w:r>
+          <w:r>
+            <w:rPr>
+              <w:i/>
+              <w:lang w:val="en-US"/>
+            </w:rPr>
+            <w:t xml:space="preserve">Q J Econ </w:t>
+          </w:r>
+          <w:r>
+            <w:rPr>
+              <w:lang w:val="en-US"/>
+            </w:rPr>
+            <w:t>80 (2), p. 190. DOI: 10.2307/1880689.</w:t>
+          </w:r>
+        </w:p>
+        <w:p>
+          <w:pPr>
+            <w:pStyle w:val="CitaviBibliographyEntry"/>
+            <w:rPr>
+              <w:lang w:val="en-US"/>
+            </w:rPr>
+          </w:pPr>
+          <w:bookmarkStart w:id="57" w:name="_CTVL001cc410cdf7be14387a658b0ad8ef220f1"/>
+          <w:r>
+            <w:rPr>
+              <w:lang w:val="en-US"/>
+            </w:rPr>
+            <w:t xml:space="preserve">Vitali, Stefania; </w:t>
+          </w:r>
+          <w:proofErr w:type="spellStart"/>
+          <w:r>
+            <w:rPr>
+              <w:lang w:val="en-US"/>
+            </w:rPr>
+            <w:t>Glattfelder</w:t>
+          </w:r>
+          <w:proofErr w:type="spellEnd"/>
+          <w:r>
+            <w:rPr>
+              <w:lang w:val="en-US"/>
+            </w:rPr>
+            <w:t xml:space="preserve">, James B.; </w:t>
+          </w:r>
+          <w:proofErr w:type="spellStart"/>
+          <w:r>
+            <w:rPr>
+              <w:lang w:val="en-US"/>
+            </w:rPr>
+            <w:t>Battiston</w:t>
+          </w:r>
+          <w:proofErr w:type="spellEnd"/>
+          <w:r>
+            <w:rPr>
+              <w:lang w:val="en-US"/>
+            </w:rPr>
+            <w:t>, Stefano (2011): The network of global corporate control. In</w:t>
+          </w:r>
+          <w:bookmarkEnd w:id="57"/>
+          <w:r>
+            <w:rPr>
+              <w:lang w:val="en-US"/>
+            </w:rPr>
+            <w:t xml:space="preserve"> </w:t>
+          </w:r>
+          <w:r>
+            <w:rPr>
+              <w:i/>
+              <w:lang w:val="en-US"/>
+            </w:rPr>
+            <w:t xml:space="preserve">PLOS ONE </w:t>
+          </w:r>
+          <w:r>
+            <w:rPr>
+              <w:lang w:val="en-US"/>
+            </w:rPr>
+            <w:t>6 (10), e25995. DOI: 10.1371/journal.pone.0025995.</w:t>
+          </w:r>
+        </w:p>
+        <w:p>
+          <w:pPr>
+            <w:pStyle w:val="CitaviBibliographyEntry"/>
+            <w:rPr>
+              <w:lang w:val="en-US"/>
+            </w:rPr>
+          </w:pPr>
+          <w:bookmarkStart w:id="58" w:name="_CTVL00167571ccae6a34eba97b189cbe9be2a5d"/>
+          <w:r>
+            <w:rPr>
+              <w:lang w:val="en-US"/>
+            </w:rPr>
+            <w:t>Weintraub, E. Roy (2002): Neoclassical economics. In</w:t>
+          </w:r>
+          <w:bookmarkEnd w:id="58"/>
+          <w:r>
+            <w:rPr>
+              <w:lang w:val="en-US"/>
+            </w:rPr>
+            <w:t xml:space="preserve"> </w:t>
+          </w:r>
+          <w:r>
+            <w:rPr>
+              <w:i/>
+              <w:lang w:val="en-US"/>
+            </w:rPr>
+            <w:t xml:space="preserve">The concise encyclopedia of economics </w:t>
+          </w:r>
+          <w:r>
+            <w:rPr>
+              <w:lang w:val="en-US"/>
+            </w:rPr>
+            <w:t>1, p. 1.</w:t>
+          </w:r>
+        </w:p>
+        <w:p>
+          <w:pPr>
+            <w:pStyle w:val="CitaviBibliographyEntry"/>
+            <w:rPr>
+              <w:lang w:val="en-US"/>
+            </w:rPr>
+          </w:pPr>
+          <w:bookmarkStart w:id="59" w:name="_CTVL0015712a9408e8d493caf762be22e3a42a3"/>
           <w:r>
             <w:rPr>
               <w:lang w:val="en-US"/>
             </w:rPr>
             <w:t>Williams, John H. (1929): The Theory of International Trade Reconsidered. In</w:t>
           </w:r>
-          <w:bookmarkEnd w:id="46"/>
+          <w:bookmarkEnd w:id="59"/>
           <w:r>
             <w:rPr>
               <w:lang w:val="en-US"/>
@@ -12577,6 +14258,7 @@
             <w:docPart w:val="DefaultPlaceholder_-1854013440"/>
           </w:placeholder>
         </w:sdtPr>
+        <w:sdtEndPr/>
         <w:sdtContent>
           <w:r>
             <w:rPr>
@@ -12637,6 +14319,93 @@
           <w:lang w:val="en-US"/>
         </w:rPr>
         <w:t>Tax avoidance strategies, especially transfer pricing, mainly fall into this category but will be discussed later.</w:t>
+      </w:r>
+    </w:p>
+  </w:footnote>
+  <w:footnote w:id="6">
+    <w:p>
+      <w:pPr>
+        <w:pStyle w:val="FootnoteText"/>
+        <w:rPr>
+          <w:lang w:val="en-US"/>
+        </w:rPr>
+      </w:pPr>
+      <w:r>
+        <w:rPr>
+          <w:rStyle w:val="FootnoteReference"/>
+        </w:rPr>
+        <w:footnoteRef/>
+      </w:r>
+      <w:r>
+        <w:t xml:space="preserve"> </w:t>
+      </w:r>
+      <w:r>
+        <w:rPr>
+          <w:lang w:val="en-US"/>
+        </w:rPr>
+        <w:t xml:space="preserve">From </w:t>
+      </w:r>
+      <w:sdt>
+        <w:sdtPr>
+          <w:rPr>
+            <w:lang w:val="en-US"/>
+          </w:rPr>
+          <w:alias w:val="To edit, see citavi.com/edit"/>
+          <w:tag w:val="CitaviPlaceholder#5c72d26e-831a-4652-87b5-d9f2b95d8e0f"/>
+          <w:id w:val="908201530"/>
+          <w:placeholder>
+            <w:docPart w:val="DefaultPlaceholder_-1854013440"/>
+          </w:placeholder>
+        </w:sdtPr>
+        <w:sdtContent>
+          <w:r>
+            <w:rPr>
+              <w:noProof/>
+              <w:lang w:val="en-US"/>
+            </w:rPr>
+            <w:fldChar w:fldCharType="begin"/>
+          </w:r>
+          <w:r>
+            <w:rPr>
+              <w:noProof/>
+              <w:lang w:val="en-US"/>
+            </w:rPr>
+            <w:instrText>ADDIN CitaviPlaceholder{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}</w:instrText>
+          </w:r>
+          <w:r>
+            <w:rPr>
+              <w:noProof/>
+              <w:lang w:val="en-US"/>
+            </w:rPr>
+            <w:fldChar w:fldCharType="separate"/>
+          </w:r>
+          <w:r>
+            <w:rPr>
+              <w:noProof/>
+              <w:lang w:val="en-US"/>
+            </w:rPr>
+            <w:t>Strange 1996</w:t>
+          </w:r>
+          <w:r>
+            <w:rPr>
+              <w:noProof/>
+              <w:lang w:val="en-US"/>
+            </w:rPr>
+            <w:fldChar w:fldCharType="end"/>
+          </w:r>
+        </w:sdtContent>
+      </w:sdt>
+      <w:r>
+        <w:rPr>
+          <w:lang w:val="en-US"/>
+        </w:rPr>
+        <w:t xml:space="preserve"> p. 7</w:t>
+      </w:r>
+      <w:r>
+        <w:rPr>
+          <w:lang w:val="en-US"/>
+        </w:rPr>
+        <w:t>3</w:t>
       </w:r>
     </w:p>
   </w:footnote>
@@ -18608,7 +20377,7 @@
     <w:charset w:val="00"/>
     <w:family w:val="roman"/>
     <w:pitch w:val="variable"/>
-    <w:sig w:usb0="E0002EFF" w:usb1="C000785B" w:usb2="00000009" w:usb3="00000000" w:csb0="000001FF" w:csb1="00000000"/>
+    <w:sig w:usb0="E0002AFF" w:usb1="C0007843" w:usb2="00000009" w:usb3="00000000" w:csb0="000001FF" w:csb1="00000000"/>
   </w:font>
   <w:font w:name="Courier New">
     <w:panose1 w:val="02070309020205020404"/>
@@ -18629,14 +20398,14 @@
     <w:charset w:val="00"/>
     <w:family w:val="swiss"/>
     <w:pitch w:val="variable"/>
-    <w:sig w:usb0="E4002EFF" w:usb1="C000247B" w:usb2="00000009" w:usb3="00000000" w:csb0="000001FF" w:csb1="00000000"/>
+    <w:sig w:usb0="E00002FF" w:usb1="4000ACFF" w:usb2="00000001" w:usb3="00000000" w:csb0="0000019F" w:csb1="00000000"/>
   </w:font>
   <w:font w:name="Calibri Light">
     <w:panose1 w:val="020F0302020204030204"/>
     <w:charset w:val="00"/>
     <w:family w:val="swiss"/>
     <w:pitch w:val="variable"/>
-    <w:sig w:usb0="E4002EFF" w:usb1="C000247B" w:usb2="00000009" w:usb3="00000000" w:csb0="000001FF" w:csb1="00000000"/>
+    <w:sig w:usb0="A00002EF" w:usb1="4000207B" w:usb2="00000000" w:usb3="00000000" w:csb0="0000009F" w:csb1="00000000"/>
   </w:font>
   <w:font w:name="Consolas">
     <w:panose1 w:val="020B0609020204030204"/>
@@ -18688,9 +20457,11 @@
     <w:rsid w:val="00346AE2"/>
     <w:rsid w:val="003C1ED1"/>
     <w:rsid w:val="003F5E86"/>
+    <w:rsid w:val="004C70DB"/>
     <w:rsid w:val="00701542"/>
     <w:rsid w:val="007238FD"/>
     <w:rsid w:val="00757DAD"/>
+    <w:rsid w:val="00812D55"/>
     <w:rsid w:val="009C554A"/>
     <w:rsid w:val="00A43E34"/>
     <w:rsid w:val="00AE269C"/>
@@ -18698,6 +20469,7 @@
     <w:rsid w:val="00D22B7F"/>
     <w:rsid w:val="00DA03E4"/>
     <w:rsid w:val="00E40AB8"/>
+    <w:rsid w:val="00F2529E"/>
     <w:rsid w:val="00FE6029"/>
   </w:rsids>
   <m:mathPr>

</xml_diff>